<commit_message>
Baselined at version 1.0 for pre-submission.
</commit_message>
<xml_diff>
--- a/Ice Cream Manager/Documentation/Working Documents/Use Case - Process Batch File.docx
+++ b/Ice Cream Manager/Documentation/Working Documents/Use Case - Process Batch File.docx
@@ -133,7 +133,10 @@
         <w:sdtEndPr/>
         <w:sdtContent>
           <w:r>
-            <w:t>0.1</w:t>
+            <w:t>1</w:t>
+          </w:r>
+          <w:r>
+            <w:t>.0</w:t>
           </w:r>
         </w:sdtContent>
       </w:sdt>
@@ -250,7 +253,10 @@
               <w:jc w:val="center"/>
             </w:pPr>
             <w:r>
-              <w:t>2016-2-20</w:t>
+              <w:t>2016-2-2</w:t>
+            </w:r>
+            <w:r>
+              <w:t>2</w:t>
             </w:r>
           </w:p>
         </w:tc>
@@ -308,6 +314,9 @@
             <w:pPr>
               <w:jc w:val="center"/>
             </w:pPr>
+            <w:r>
+              <w:t>0.2</w:t>
+            </w:r>
           </w:p>
         </w:tc>
         <w:tc>
@@ -318,6 +327,9 @@
             <w:pPr>
               <w:jc w:val="center"/>
             </w:pPr>
+            <w:r>
+              <w:t>2016-2-25</w:t>
+            </w:r>
           </w:p>
         </w:tc>
         <w:tc>
@@ -328,6 +340,9 @@
             <w:pPr>
               <w:jc w:val="left"/>
             </w:pPr>
+            <w:r>
+              <w:t>Marc King</w:t>
+            </w:r>
           </w:p>
         </w:tc>
         <w:tc>
@@ -338,6 +353,9 @@
             <w:pPr>
               <w:jc w:val="left"/>
             </w:pPr>
+            <w:r>
+              <w:t>Added introduction, actors, interactions, triggers, pre-conditions, and post-conditions.</w:t>
+            </w:r>
           </w:p>
         </w:tc>
       </w:tr>
@@ -345,26 +363,123 @@
         <w:tc>
           <w:tcPr>
             <w:tcW w:w="900" w:type="dxa"/>
+            <w:tcBorders>
+              <w:bottom w:val="nil"/>
+            </w:tcBorders>
           </w:tcPr>
-          <w:p/>
+          <w:p>
+            <w:pPr>
+              <w:jc w:val="center"/>
+            </w:pPr>
+            <w:r>
+              <w:t>0.3</w:t>
+            </w:r>
+          </w:p>
         </w:tc>
         <w:tc>
           <w:tcPr>
             <w:tcW w:w="1170" w:type="dxa"/>
+            <w:tcBorders>
+              <w:bottom w:val="nil"/>
+            </w:tcBorders>
           </w:tcPr>
-          <w:p/>
+          <w:p>
+            <w:pPr>
+              <w:jc w:val="center"/>
+            </w:pPr>
+            <w:r>
+              <w:t>2016-2-26</w:t>
+            </w:r>
+          </w:p>
         </w:tc>
         <w:tc>
           <w:tcPr>
             <w:tcW w:w="1710" w:type="dxa"/>
+            <w:tcBorders>
+              <w:bottom w:val="nil"/>
+            </w:tcBorders>
           </w:tcPr>
-          <w:p/>
+          <w:p>
+            <w:r>
+              <w:t>Marc King</w:t>
+            </w:r>
+          </w:p>
         </w:tc>
         <w:tc>
           <w:tcPr>
             <w:tcW w:w="6290" w:type="dxa"/>
+            <w:tcBorders>
+              <w:bottom w:val="nil"/>
+            </w:tcBorders>
           </w:tcPr>
-          <w:p/>
+          <w:p>
+            <w:r>
+              <w:t>Added main/basic flow of events, alternate/exception flow of events.</w:t>
+            </w:r>
+          </w:p>
+        </w:tc>
+      </w:tr>
+      <w:tr>
+        <w:trPr>
+          <w:cnfStyle w:val="000000010000" w:firstRow="0" w:lastRow="0" w:firstColumn="0" w:lastColumn="0" w:oddVBand="0" w:evenVBand="0" w:oddHBand="0" w:evenHBand="1" w:firstRowFirstColumn="0" w:firstRowLastColumn="0" w:lastRowFirstColumn="0" w:lastRowLastColumn="0"/>
+        </w:trPr>
+        <w:tc>
+          <w:tcPr>
+            <w:tcW w:w="900" w:type="dxa"/>
+            <w:tcBorders>
+              <w:bottom w:val="single" w:sz="4" w:space="0" w:color="auto"/>
+            </w:tcBorders>
+          </w:tcPr>
+          <w:p>
+            <w:pPr>
+              <w:jc w:val="center"/>
+            </w:pPr>
+            <w:r>
+              <w:t>1.0</w:t>
+            </w:r>
+          </w:p>
+        </w:tc>
+        <w:tc>
+          <w:tcPr>
+            <w:tcW w:w="1170" w:type="dxa"/>
+            <w:tcBorders>
+              <w:bottom w:val="single" w:sz="4" w:space="0" w:color="auto"/>
+            </w:tcBorders>
+          </w:tcPr>
+          <w:p>
+            <w:pPr>
+              <w:jc w:val="center"/>
+            </w:pPr>
+            <w:r>
+              <w:t>2016-3-2</w:t>
+            </w:r>
+          </w:p>
+        </w:tc>
+        <w:tc>
+          <w:tcPr>
+            <w:tcW w:w="1710" w:type="dxa"/>
+            <w:tcBorders>
+              <w:bottom w:val="single" w:sz="4" w:space="0" w:color="auto"/>
+            </w:tcBorders>
+          </w:tcPr>
+          <w:p>
+            <w:r>
+              <w:t>Marc King</w:t>
+            </w:r>
+          </w:p>
+        </w:tc>
+        <w:tc>
+          <w:tcPr>
+            <w:tcW w:w="6290" w:type="dxa"/>
+            <w:tcBorders>
+              <w:bottom w:val="single" w:sz="4" w:space="0" w:color="auto"/>
+            </w:tcBorders>
+          </w:tcPr>
+          <w:p>
+            <w:r>
+              <w:t>Baselined for pre-submission.</w:t>
+            </w:r>
+          </w:p>
         </w:tc>
       </w:tr>
     </w:tbl>
@@ -408,6 +523,7 @@
             <w:pStyle w:val="TOC1"/>
             <w:rPr>
               <w:rFonts w:asciiTheme="minorHAnsi" w:eastAsiaTheme="minorEastAsia" w:hAnsiTheme="minorHAnsi"/>
+              <w:b w:val="0"/>
               <w:noProof/>
               <w:sz w:val="22"/>
             </w:rPr>
@@ -427,7 +543,7 @@
             </w:rPr>
             <w:fldChar w:fldCharType="separate"/>
           </w:r>
-          <w:hyperlink w:anchor="_Toc443682223" w:history="1">
+          <w:hyperlink w:anchor="_Toc444718266" w:history="1">
             <w:r>
               <w:rPr>
                 <w:rStyle w:val="Hyperlink"/>
@@ -454,7 +570,7 @@
                 <w:noProof/>
                 <w:webHidden/>
               </w:rPr>
-              <w:instrText xml:space="preserve"> PAGEREF _Toc443682223 \h </w:instrText>
+              <w:instrText xml:space="preserve"> PAGEREF _Toc444718266 \h </w:instrText>
             </w:r>
             <w:r>
               <w:rPr>
@@ -474,7 +590,7 @@
                 <w:noProof/>
                 <w:webHidden/>
               </w:rPr>
-              <w:t>2</w:t>
+              <w:t>4</w:t>
             </w:r>
             <w:r>
               <w:rPr>
@@ -490,11 +606,12 @@
             <w:pStyle w:val="TOC1"/>
             <w:rPr>
               <w:rFonts w:asciiTheme="minorHAnsi" w:eastAsiaTheme="minorEastAsia" w:hAnsiTheme="minorHAnsi"/>
+              <w:b w:val="0"/>
               <w:noProof/>
               <w:sz w:val="22"/>
             </w:rPr>
           </w:pPr>
-          <w:hyperlink w:anchor="_Toc443682224" w:history="1">
+          <w:hyperlink w:anchor="_Toc444718267" w:history="1">
             <w:r>
               <w:rPr>
                 <w:rStyle w:val="Hyperlink"/>
@@ -521,7 +638,7 @@
                 <w:noProof/>
                 <w:webHidden/>
               </w:rPr>
-              <w:instrText xml:space="preserve"> PAGEREF _Toc443682224 \h </w:instrText>
+              <w:instrText xml:space="preserve"> PAGEREF _Toc444718267 \h </w:instrText>
             </w:r>
             <w:r>
               <w:rPr>
@@ -541,7 +658,7 @@
                 <w:noProof/>
                 <w:webHidden/>
               </w:rPr>
-              <w:t>2</w:t>
+              <w:t>4</w:t>
             </w:r>
             <w:r>
               <w:rPr>
@@ -564,7 +681,7 @@
               <w:sz w:val="22"/>
             </w:rPr>
           </w:pPr>
-          <w:hyperlink w:anchor="_Toc443682225" w:history="1">
+          <w:hyperlink w:anchor="_Toc444718268" w:history="1">
             <w:r>
               <w:rPr>
                 <w:rStyle w:val="Hyperlink"/>
@@ -591,7 +708,7 @@
                 <w:noProof/>
                 <w:webHidden/>
               </w:rPr>
-              <w:instrText xml:space="preserve"> PAGEREF _Toc443682225 \h </w:instrText>
+              <w:instrText xml:space="preserve"> PAGEREF _Toc444718268 \h </w:instrText>
             </w:r>
             <w:r>
               <w:rPr>
@@ -611,7 +728,7 @@
                 <w:noProof/>
                 <w:webHidden/>
               </w:rPr>
-              <w:t>2</w:t>
+              <w:t>4</w:t>
             </w:r>
             <w:r>
               <w:rPr>
@@ -634,7 +751,7 @@
               <w:sz w:val="22"/>
             </w:rPr>
           </w:pPr>
-          <w:hyperlink w:anchor="_Toc443682226" w:history="1">
+          <w:hyperlink w:anchor="_Toc444718269" w:history="1">
             <w:r>
               <w:rPr>
                 <w:rStyle w:val="Hyperlink"/>
@@ -661,7 +778,7 @@
                 <w:noProof/>
                 <w:webHidden/>
               </w:rPr>
-              <w:instrText xml:space="preserve"> PAGEREF _Toc443682226 \h </w:instrText>
+              <w:instrText xml:space="preserve"> PAGEREF _Toc444718269 \h </w:instrText>
             </w:r>
             <w:r>
               <w:rPr>
@@ -681,7 +798,7 @@
                 <w:noProof/>
                 <w:webHidden/>
               </w:rPr>
-              <w:t>2</w:t>
+              <w:t>4</w:t>
             </w:r>
             <w:r>
               <w:rPr>
@@ -697,11 +814,12 @@
             <w:pStyle w:val="TOC1"/>
             <w:rPr>
               <w:rFonts w:asciiTheme="minorHAnsi" w:eastAsiaTheme="minorEastAsia" w:hAnsiTheme="minorHAnsi"/>
+              <w:b w:val="0"/>
               <w:noProof/>
               <w:sz w:val="22"/>
             </w:rPr>
           </w:pPr>
-          <w:hyperlink w:anchor="_Toc443682227" w:history="1">
+          <w:hyperlink w:anchor="_Toc444718270" w:history="1">
             <w:r>
               <w:rPr>
                 <w:rStyle w:val="Hyperlink"/>
@@ -728,7 +846,7 @@
                 <w:noProof/>
                 <w:webHidden/>
               </w:rPr>
-              <w:instrText xml:space="preserve"> PAGEREF _Toc443682227 \h </w:instrText>
+              <w:instrText xml:space="preserve"> PAGEREF _Toc444718270 \h </w:instrText>
             </w:r>
             <w:r>
               <w:rPr>
@@ -748,7 +866,7 @@
                 <w:noProof/>
                 <w:webHidden/>
               </w:rPr>
-              <w:t>2</w:t>
+              <w:t>4</w:t>
             </w:r>
             <w:r>
               <w:rPr>
@@ -764,17 +882,18 @@
             <w:pStyle w:val="TOC1"/>
             <w:rPr>
               <w:rFonts w:asciiTheme="minorHAnsi" w:eastAsiaTheme="minorEastAsia" w:hAnsiTheme="minorHAnsi"/>
+              <w:b w:val="0"/>
               <w:noProof/>
               <w:sz w:val="22"/>
             </w:rPr>
           </w:pPr>
-          <w:hyperlink w:anchor="_Toc443682228" w:history="1">
+          <w:hyperlink w:anchor="_Toc444718271" w:history="1">
             <w:r>
               <w:rPr>
                 <w:rStyle w:val="Hyperlink"/>
                 <w:noProof/>
               </w:rPr>
-              <w:t>4.0 Pre-condition(s)</w:t>
+              <w:t>4.0 Pre-condition</w:t>
             </w:r>
             <w:r>
               <w:rPr>
@@ -795,7 +914,7 @@
                 <w:noProof/>
                 <w:webHidden/>
               </w:rPr>
-              <w:instrText xml:space="preserve"> PAGEREF _Toc443682228 \h </w:instrText>
+              <w:instrText xml:space="preserve"> PAGEREF _Toc444718271 \h </w:instrText>
             </w:r>
             <w:r>
               <w:rPr>
@@ -815,7 +934,7 @@
                 <w:noProof/>
                 <w:webHidden/>
               </w:rPr>
-              <w:t>2</w:t>
+              <w:t>4</w:t>
             </w:r>
             <w:r>
               <w:rPr>
@@ -838,13 +957,13 @@
               <w:sz w:val="22"/>
             </w:rPr>
           </w:pPr>
-          <w:hyperlink w:anchor="_Toc443682229" w:history="1">
+          <w:hyperlink w:anchor="_Toc444718272" w:history="1">
             <w:r>
               <w:rPr>
                 <w:rStyle w:val="Hyperlink"/>
                 <w:noProof/>
               </w:rPr>
-              <w:t>4.1 &lt; Pre-condition One &gt;</w:t>
+              <w:t>4.1 File Existence</w:t>
             </w:r>
             <w:r>
               <w:rPr>
@@ -865,7 +984,7 @@
                 <w:noProof/>
                 <w:webHidden/>
               </w:rPr>
-              <w:instrText xml:space="preserve"> PAGEREF _Toc443682229 \h </w:instrText>
+              <w:instrText xml:space="preserve"> PAGEREF _Toc444718272 \h </w:instrText>
             </w:r>
             <w:r>
               <w:rPr>
@@ -885,7 +1004,75 @@
                 <w:noProof/>
                 <w:webHidden/>
               </w:rPr>
-              <w:t>2</w:t>
+              <w:t>4</w:t>
+            </w:r>
+            <w:r>
+              <w:rPr>
+                <w:noProof/>
+                <w:webHidden/>
+              </w:rPr>
+              <w:fldChar w:fldCharType="end"/>
+            </w:r>
+          </w:hyperlink>
+        </w:p>
+        <w:p>
+          <w:pPr>
+            <w:pStyle w:val="TOC1"/>
+            <w:rPr>
+              <w:rFonts w:asciiTheme="minorHAnsi" w:eastAsiaTheme="minorEastAsia" w:hAnsiTheme="minorHAnsi"/>
+              <w:b w:val="0"/>
+              <w:noProof/>
+              <w:sz w:val="22"/>
+            </w:rPr>
+          </w:pPr>
+          <w:hyperlink w:anchor="_Toc444718273" w:history="1">
+            <w:r>
+              <w:rPr>
+                <w:rStyle w:val="Hyperlink"/>
+                <w:noProof/>
+              </w:rPr>
+              <w:t>5.0 Post-conditions</w:t>
+            </w:r>
+            <w:r>
+              <w:rPr>
+                <w:noProof/>
+                <w:webHidden/>
+              </w:rPr>
+              <w:tab/>
+            </w:r>
+            <w:r>
+              <w:rPr>
+                <w:noProof/>
+                <w:webHidden/>
+              </w:rPr>
+              <w:fldChar w:fldCharType="begin"/>
+            </w:r>
+            <w:r>
+              <w:rPr>
+                <w:noProof/>
+                <w:webHidden/>
+              </w:rPr>
+              <w:instrText xml:space="preserve"> PAGEREF _Toc444718273 \h </w:instrText>
+            </w:r>
+            <w:r>
+              <w:rPr>
+                <w:noProof/>
+                <w:webHidden/>
+              </w:rPr>
+            </w:r>
+            <w:r>
+              <w:rPr>
+                <w:noProof/>
+                <w:webHidden/>
+              </w:rPr>
+              <w:fldChar w:fldCharType="separate"/>
+            </w:r>
+            <w:r>
+              <w:rPr>
+                <w:noProof/>
+                <w:webHidden/>
+              </w:rPr>
+              <w:t>4</w:t>
             </w:r>
             <w:r>
               <w:rPr>
@@ -908,13 +1095,13 @@
               <w:sz w:val="22"/>
             </w:rPr>
           </w:pPr>
-          <w:hyperlink w:anchor="_Toc443682230" w:history="1">
+          <w:hyperlink w:anchor="_Toc444718274" w:history="1">
             <w:r>
               <w:rPr>
                 <w:rStyle w:val="Hyperlink"/>
                 <w:noProof/>
               </w:rPr>
-              <w:t>4.2 &lt; Pre-condition Two &gt;</w:t>
+              <w:t>5.1 Batch File Merged</w:t>
             </w:r>
             <w:r>
               <w:rPr>
@@ -935,7 +1122,7 @@
                 <w:noProof/>
                 <w:webHidden/>
               </w:rPr>
-              <w:instrText xml:space="preserve"> PAGEREF _Toc443682230 \h </w:instrText>
+              <w:instrText xml:space="preserve"> PAGEREF _Toc444718274 \h </w:instrText>
             </w:r>
             <w:r>
               <w:rPr>
@@ -955,74 +1142,7 @@
                 <w:noProof/>
                 <w:webHidden/>
               </w:rPr>
-              <w:t>2</w:t>
-            </w:r>
-            <w:r>
-              <w:rPr>
-                <w:noProof/>
-                <w:webHidden/>
-              </w:rPr>
-              <w:fldChar w:fldCharType="end"/>
-            </w:r>
-          </w:hyperlink>
-        </w:p>
-        <w:p>
-          <w:pPr>
-            <w:pStyle w:val="TOC1"/>
-            <w:rPr>
-              <w:rFonts w:asciiTheme="minorHAnsi" w:eastAsiaTheme="minorEastAsia" w:hAnsiTheme="minorHAnsi"/>
-              <w:noProof/>
-              <w:sz w:val="22"/>
-            </w:rPr>
-          </w:pPr>
-          <w:hyperlink w:anchor="_Toc443682231" w:history="1">
-            <w:r>
-              <w:rPr>
-                <w:rStyle w:val="Hyperlink"/>
-                <w:noProof/>
-              </w:rPr>
-              <w:t>5.0 Post-condition(s)</w:t>
-            </w:r>
-            <w:r>
-              <w:rPr>
-                <w:noProof/>
-                <w:webHidden/>
-              </w:rPr>
-              <w:tab/>
-            </w:r>
-            <w:r>
-              <w:rPr>
-                <w:noProof/>
-                <w:webHidden/>
-              </w:rPr>
-              <w:fldChar w:fldCharType="begin"/>
-            </w:r>
-            <w:r>
-              <w:rPr>
-                <w:noProof/>
-                <w:webHidden/>
-              </w:rPr>
-              <w:instrText xml:space="preserve"> PAGEREF _Toc443682231 \h </w:instrText>
-            </w:r>
-            <w:r>
-              <w:rPr>
-                <w:noProof/>
-                <w:webHidden/>
-              </w:rPr>
-            </w:r>
-            <w:r>
-              <w:rPr>
-                <w:noProof/>
-                <w:webHidden/>
-              </w:rPr>
-              <w:fldChar w:fldCharType="separate"/>
-            </w:r>
-            <w:r>
-              <w:rPr>
-                <w:noProof/>
-                <w:webHidden/>
-              </w:rPr>
-              <w:t>2</w:t>
+              <w:t>4</w:t>
             </w:r>
             <w:r>
               <w:rPr>
@@ -1045,13 +1165,13 @@
               <w:sz w:val="22"/>
             </w:rPr>
           </w:pPr>
-          <w:hyperlink w:anchor="_Toc443682232" w:history="1">
+          <w:hyperlink w:anchor="_Toc444718275" w:history="1">
             <w:r>
               <w:rPr>
                 <w:rStyle w:val="Hyperlink"/>
                 <w:noProof/>
               </w:rPr>
-              <w:t>5.1 &lt; Post-condition One &gt;</w:t>
+              <w:t>5.2 Batch File Rejected</w:t>
             </w:r>
             <w:r>
               <w:rPr>
@@ -1072,7 +1192,7 @@
                 <w:noProof/>
                 <w:webHidden/>
               </w:rPr>
-              <w:instrText xml:space="preserve"> PAGEREF _Toc443682232 \h </w:instrText>
+              <w:instrText xml:space="preserve"> PAGEREF _Toc444718275 \h </w:instrText>
             </w:r>
             <w:r>
               <w:rPr>
@@ -1092,7 +1212,143 @@
                 <w:noProof/>
                 <w:webHidden/>
               </w:rPr>
-              <w:t>2</w:t>
+              <w:t>4</w:t>
+            </w:r>
+            <w:r>
+              <w:rPr>
+                <w:noProof/>
+                <w:webHidden/>
+              </w:rPr>
+              <w:fldChar w:fldCharType="end"/>
+            </w:r>
+          </w:hyperlink>
+        </w:p>
+        <w:p>
+          <w:pPr>
+            <w:pStyle w:val="TOC1"/>
+            <w:rPr>
+              <w:rFonts w:asciiTheme="minorHAnsi" w:eastAsiaTheme="minorEastAsia" w:hAnsiTheme="minorHAnsi"/>
+              <w:b w:val="0"/>
+              <w:noProof/>
+              <w:sz w:val="22"/>
+            </w:rPr>
+          </w:pPr>
+          <w:hyperlink w:anchor="_Toc444718276" w:history="1">
+            <w:r>
+              <w:rPr>
+                <w:rStyle w:val="Hyperlink"/>
+                <w:noProof/>
+              </w:rPr>
+              <w:t>6.0 Use Case Activity Diagram</w:t>
+            </w:r>
+            <w:r>
+              <w:rPr>
+                <w:noProof/>
+                <w:webHidden/>
+              </w:rPr>
+              <w:tab/>
+            </w:r>
+            <w:r>
+              <w:rPr>
+                <w:noProof/>
+                <w:webHidden/>
+              </w:rPr>
+              <w:fldChar w:fldCharType="begin"/>
+            </w:r>
+            <w:r>
+              <w:rPr>
+                <w:noProof/>
+                <w:webHidden/>
+              </w:rPr>
+              <w:instrText xml:space="preserve"> PAGEREF _Toc444718276 \h </w:instrText>
+            </w:r>
+            <w:r>
+              <w:rPr>
+                <w:noProof/>
+                <w:webHidden/>
+              </w:rPr>
+            </w:r>
+            <w:r>
+              <w:rPr>
+                <w:noProof/>
+                <w:webHidden/>
+              </w:rPr>
+              <w:fldChar w:fldCharType="separate"/>
+            </w:r>
+            <w:r>
+              <w:rPr>
+                <w:noProof/>
+                <w:webHidden/>
+              </w:rPr>
+              <w:t>5</w:t>
+            </w:r>
+            <w:r>
+              <w:rPr>
+                <w:noProof/>
+                <w:webHidden/>
+              </w:rPr>
+              <w:fldChar w:fldCharType="end"/>
+            </w:r>
+          </w:hyperlink>
+        </w:p>
+        <w:p>
+          <w:pPr>
+            <w:pStyle w:val="TOC1"/>
+            <w:rPr>
+              <w:rFonts w:asciiTheme="minorHAnsi" w:eastAsiaTheme="minorEastAsia" w:hAnsiTheme="minorHAnsi"/>
+              <w:b w:val="0"/>
+              <w:noProof/>
+              <w:sz w:val="22"/>
+            </w:rPr>
+          </w:pPr>
+          <w:hyperlink w:anchor="_Toc444718277" w:history="1">
+            <w:r>
+              <w:rPr>
+                <w:rStyle w:val="Hyperlink"/>
+                <w:noProof/>
+              </w:rPr>
+              <w:t>7.0 Main/Basic Flow of Events</w:t>
+            </w:r>
+            <w:r>
+              <w:rPr>
+                <w:noProof/>
+                <w:webHidden/>
+              </w:rPr>
+              <w:tab/>
+            </w:r>
+            <w:r>
+              <w:rPr>
+                <w:noProof/>
+                <w:webHidden/>
+              </w:rPr>
+              <w:fldChar w:fldCharType="begin"/>
+            </w:r>
+            <w:r>
+              <w:rPr>
+                <w:noProof/>
+                <w:webHidden/>
+              </w:rPr>
+              <w:instrText xml:space="preserve"> PAGEREF _Toc444718277 \h </w:instrText>
+            </w:r>
+            <w:r>
+              <w:rPr>
+                <w:noProof/>
+                <w:webHidden/>
+              </w:rPr>
+            </w:r>
+            <w:r>
+              <w:rPr>
+                <w:noProof/>
+                <w:webHidden/>
+              </w:rPr>
+              <w:fldChar w:fldCharType="separate"/>
+            </w:r>
+            <w:r>
+              <w:rPr>
+                <w:noProof/>
+                <w:webHidden/>
+              </w:rPr>
+              <w:t>6</w:t>
             </w:r>
             <w:r>
               <w:rPr>
@@ -1115,13 +1371,13 @@
               <w:sz w:val="22"/>
             </w:rPr>
           </w:pPr>
-          <w:hyperlink w:anchor="_Toc443682233" w:history="1">
+          <w:hyperlink w:anchor="_Toc444718278" w:history="1">
             <w:r>
               <w:rPr>
                 <w:rStyle w:val="Hyperlink"/>
                 <w:noProof/>
               </w:rPr>
-              <w:t>5.2 &lt; Post-condition Two &gt;</w:t>
+              <w:t>7.1 Process Valid Batch File</w:t>
             </w:r>
             <w:r>
               <w:rPr>
@@ -1142,7 +1398,7 @@
                 <w:noProof/>
                 <w:webHidden/>
               </w:rPr>
-              <w:instrText xml:space="preserve"> PAGEREF _Toc443682233 \h </w:instrText>
+              <w:instrText xml:space="preserve"> PAGEREF _Toc444718278 \h </w:instrText>
             </w:r>
             <w:r>
               <w:rPr>
@@ -1162,7 +1418,7 @@
                 <w:noProof/>
                 <w:webHidden/>
               </w:rPr>
-              <w:t>2</w:t>
+              <w:t>6</w:t>
             </w:r>
             <w:r>
               <w:rPr>
@@ -1178,17 +1434,18 @@
             <w:pStyle w:val="TOC1"/>
             <w:rPr>
               <w:rFonts w:asciiTheme="minorHAnsi" w:eastAsiaTheme="minorEastAsia" w:hAnsiTheme="minorHAnsi"/>
+              <w:b w:val="0"/>
               <w:noProof/>
               <w:sz w:val="22"/>
             </w:rPr>
           </w:pPr>
-          <w:hyperlink w:anchor="_Toc443682234" w:history="1">
+          <w:hyperlink w:anchor="_Toc444718279" w:history="1">
             <w:r>
               <w:rPr>
                 <w:rStyle w:val="Hyperlink"/>
                 <w:noProof/>
               </w:rPr>
-              <w:t>6.0 Use Case Activity Diagram</w:t>
+              <w:t>8.0 Alternate/Exception Flow of Events</w:t>
             </w:r>
             <w:r>
               <w:rPr>
@@ -1209,7 +1466,7 @@
                 <w:noProof/>
                 <w:webHidden/>
               </w:rPr>
-              <w:instrText xml:space="preserve"> PAGEREF _Toc443682234 \h </w:instrText>
+              <w:instrText xml:space="preserve"> PAGEREF _Toc444718279 \h </w:instrText>
             </w:r>
             <w:r>
               <w:rPr>
@@ -1229,74 +1486,7 @@
                 <w:noProof/>
                 <w:webHidden/>
               </w:rPr>
-              <w:t>2</w:t>
-            </w:r>
-            <w:r>
-              <w:rPr>
-                <w:noProof/>
-                <w:webHidden/>
-              </w:rPr>
-              <w:fldChar w:fldCharType="end"/>
-            </w:r>
-          </w:hyperlink>
-        </w:p>
-        <w:p>
-          <w:pPr>
-            <w:pStyle w:val="TOC1"/>
-            <w:rPr>
-              <w:rFonts w:asciiTheme="minorHAnsi" w:eastAsiaTheme="minorEastAsia" w:hAnsiTheme="minorHAnsi"/>
-              <w:noProof/>
-              <w:sz w:val="22"/>
-            </w:rPr>
-          </w:pPr>
-          <w:hyperlink w:anchor="_Toc443682235" w:history="1">
-            <w:r>
-              <w:rPr>
-                <w:rStyle w:val="Hyperlink"/>
-                <w:noProof/>
-              </w:rPr>
-              <w:t>7.0 Main/Basic Flow(s) of Events</w:t>
-            </w:r>
-            <w:r>
-              <w:rPr>
-                <w:noProof/>
-                <w:webHidden/>
-              </w:rPr>
-              <w:tab/>
-            </w:r>
-            <w:r>
-              <w:rPr>
-                <w:noProof/>
-                <w:webHidden/>
-              </w:rPr>
-              <w:fldChar w:fldCharType="begin"/>
-            </w:r>
-            <w:r>
-              <w:rPr>
-                <w:noProof/>
-                <w:webHidden/>
-              </w:rPr>
-              <w:instrText xml:space="preserve"> PAGEREF _Toc443682235 \h </w:instrText>
-            </w:r>
-            <w:r>
-              <w:rPr>
-                <w:noProof/>
-                <w:webHidden/>
-              </w:rPr>
-            </w:r>
-            <w:r>
-              <w:rPr>
-                <w:noProof/>
-                <w:webHidden/>
-              </w:rPr>
-              <w:fldChar w:fldCharType="separate"/>
-            </w:r>
-            <w:r>
-              <w:rPr>
-                <w:noProof/>
-                <w:webHidden/>
-              </w:rPr>
-              <w:t>2</w:t>
+              <w:t>6</w:t>
             </w:r>
             <w:r>
               <w:rPr>
@@ -1319,13 +1509,13 @@
               <w:sz w:val="22"/>
             </w:rPr>
           </w:pPr>
-          <w:hyperlink w:anchor="_Toc443682236" w:history="1">
+          <w:hyperlink w:anchor="_Toc444718280" w:history="1">
             <w:r>
               <w:rPr>
                 <w:rStyle w:val="Hyperlink"/>
                 <w:noProof/>
               </w:rPr>
-              <w:t>7.1 &lt;First Main Flow Name&gt;</w:t>
+              <w:t>8.1 Notify User of Invalid Batch File</w:t>
             </w:r>
             <w:r>
               <w:rPr>
@@ -1346,7 +1536,7 @@
                 <w:noProof/>
                 <w:webHidden/>
               </w:rPr>
-              <w:instrText xml:space="preserve"> PAGEREF _Toc443682236 \h </w:instrText>
+              <w:instrText xml:space="preserve"> PAGEREF _Toc444718280 \h </w:instrText>
             </w:r>
             <w:r>
               <w:rPr>
@@ -1366,77 +1556,7 @@
                 <w:noProof/>
                 <w:webHidden/>
               </w:rPr>
-              <w:t>2</w:t>
-            </w:r>
-            <w:r>
-              <w:rPr>
-                <w:noProof/>
-                <w:webHidden/>
-              </w:rPr>
-              <w:fldChar w:fldCharType="end"/>
-            </w:r>
-          </w:hyperlink>
-        </w:p>
-        <w:p>
-          <w:pPr>
-            <w:pStyle w:val="TOC2"/>
-            <w:tabs>
-              <w:tab w:val="right" w:leader="dot" w:pos="10070"/>
-            </w:tabs>
-            <w:rPr>
-              <w:rFonts w:asciiTheme="minorHAnsi" w:eastAsiaTheme="minorEastAsia" w:hAnsiTheme="minorHAnsi"/>
-              <w:noProof/>
-              <w:sz w:val="22"/>
-            </w:rPr>
-          </w:pPr>
-          <w:hyperlink w:anchor="_Toc443682237" w:history="1">
-            <w:r>
-              <w:rPr>
-                <w:rStyle w:val="Hyperlink"/>
-                <w:noProof/>
-              </w:rPr>
-              <w:t>7.2 &lt;Second Main Flow Name&gt;</w:t>
-            </w:r>
-            <w:r>
-              <w:rPr>
-                <w:noProof/>
-                <w:webHidden/>
-              </w:rPr>
-              <w:tab/>
-            </w:r>
-            <w:r>
-              <w:rPr>
-                <w:noProof/>
-                <w:webHidden/>
-              </w:rPr>
-              <w:fldChar w:fldCharType="begin"/>
-            </w:r>
-            <w:r>
-              <w:rPr>
-                <w:noProof/>
-                <w:webHidden/>
-              </w:rPr>
-              <w:instrText xml:space="preserve"> PAGEREF _Toc443682237 \h </w:instrText>
-            </w:r>
-            <w:r>
-              <w:rPr>
-                <w:noProof/>
-                <w:webHidden/>
-              </w:rPr>
-            </w:r>
-            <w:r>
-              <w:rPr>
-                <w:noProof/>
-                <w:webHidden/>
-              </w:rPr>
-              <w:fldChar w:fldCharType="separate"/>
-            </w:r>
-            <w:r>
-              <w:rPr>
-                <w:noProof/>
-                <w:webHidden/>
-              </w:rPr>
-              <w:t>2</w:t>
+              <w:t>6</w:t>
             </w:r>
             <w:r>
               <w:rPr>
@@ -1452,17 +1572,18 @@
             <w:pStyle w:val="TOC1"/>
             <w:rPr>
               <w:rFonts w:asciiTheme="minorHAnsi" w:eastAsiaTheme="minorEastAsia" w:hAnsiTheme="minorHAnsi"/>
+              <w:b w:val="0"/>
               <w:noProof/>
               <w:sz w:val="22"/>
             </w:rPr>
           </w:pPr>
-          <w:hyperlink w:anchor="_Toc443682238" w:history="1">
+          <w:hyperlink w:anchor="_Toc444718281" w:history="1">
             <w:r>
               <w:rPr>
                 <w:rStyle w:val="Hyperlink"/>
                 <w:noProof/>
               </w:rPr>
-              <w:t>8.0 Alternate/Exception Flow of Events</w:t>
+              <w:t>9.0 Assumptions/Business Rules including Non-Functional Requirements</w:t>
             </w:r>
             <w:r>
               <w:rPr>
@@ -1483,7 +1604,7 @@
                 <w:noProof/>
                 <w:webHidden/>
               </w:rPr>
-              <w:instrText xml:space="preserve"> PAGEREF _Toc443682238 \h </w:instrText>
+              <w:instrText xml:space="preserve"> PAGEREF _Toc444718281 \h </w:instrText>
             </w:r>
             <w:r>
               <w:rPr>
@@ -1503,147 +1624,7 @@
                 <w:noProof/>
                 <w:webHidden/>
               </w:rPr>
-              <w:t>2</w:t>
-            </w:r>
-            <w:r>
-              <w:rPr>
-                <w:noProof/>
-                <w:webHidden/>
-              </w:rPr>
-              <w:fldChar w:fldCharType="end"/>
-            </w:r>
-          </w:hyperlink>
-        </w:p>
-        <w:p>
-          <w:pPr>
-            <w:pStyle w:val="TOC2"/>
-            <w:tabs>
-              <w:tab w:val="right" w:leader="dot" w:pos="10070"/>
-            </w:tabs>
-            <w:rPr>
-              <w:rFonts w:asciiTheme="minorHAnsi" w:eastAsiaTheme="minorEastAsia" w:hAnsiTheme="minorHAnsi"/>
-              <w:noProof/>
-              <w:sz w:val="22"/>
-            </w:rPr>
-          </w:pPr>
-          <w:hyperlink w:anchor="_Toc443682239" w:history="1">
-            <w:r>
-              <w:rPr>
-                <w:rStyle w:val="Hyperlink"/>
-                <w:noProof/>
-              </w:rPr>
-              <w:t>8.1 &lt;First Alternative Flow Name&gt;</w:t>
-            </w:r>
-            <w:r>
-              <w:rPr>
-                <w:noProof/>
-                <w:webHidden/>
-              </w:rPr>
-              <w:tab/>
-            </w:r>
-            <w:r>
-              <w:rPr>
-                <w:noProof/>
-                <w:webHidden/>
-              </w:rPr>
-              <w:fldChar w:fldCharType="begin"/>
-            </w:r>
-            <w:r>
-              <w:rPr>
-                <w:noProof/>
-                <w:webHidden/>
-              </w:rPr>
-              <w:instrText xml:space="preserve"> PAGEREF _Toc443682239 \h </w:instrText>
-            </w:r>
-            <w:r>
-              <w:rPr>
-                <w:noProof/>
-                <w:webHidden/>
-              </w:rPr>
-            </w:r>
-            <w:r>
-              <w:rPr>
-                <w:noProof/>
-                <w:webHidden/>
-              </w:rPr>
-              <w:fldChar w:fldCharType="separate"/>
-            </w:r>
-            <w:r>
-              <w:rPr>
-                <w:noProof/>
-                <w:webHidden/>
-              </w:rPr>
-              <w:t>2</w:t>
-            </w:r>
-            <w:r>
-              <w:rPr>
-                <w:noProof/>
-                <w:webHidden/>
-              </w:rPr>
-              <w:fldChar w:fldCharType="end"/>
-            </w:r>
-          </w:hyperlink>
-        </w:p>
-        <w:p>
-          <w:pPr>
-            <w:pStyle w:val="TOC2"/>
-            <w:tabs>
-              <w:tab w:val="right" w:leader="dot" w:pos="10070"/>
-            </w:tabs>
-            <w:rPr>
-              <w:rFonts w:asciiTheme="minorHAnsi" w:eastAsiaTheme="minorEastAsia" w:hAnsiTheme="minorHAnsi"/>
-              <w:noProof/>
-              <w:sz w:val="22"/>
-            </w:rPr>
-          </w:pPr>
-          <w:hyperlink w:anchor="_Toc443682240" w:history="1">
-            <w:r>
-              <w:rPr>
-                <w:rStyle w:val="Hyperlink"/>
-                <w:noProof/>
-              </w:rPr>
-              <w:t>8.2 &lt;Second Alternative Flow Name&gt;</w:t>
-            </w:r>
-            <w:r>
-              <w:rPr>
-                <w:noProof/>
-                <w:webHidden/>
-              </w:rPr>
-              <w:tab/>
-            </w:r>
-            <w:r>
-              <w:rPr>
-                <w:noProof/>
-                <w:webHidden/>
-              </w:rPr>
-              <w:fldChar w:fldCharType="begin"/>
-            </w:r>
-            <w:r>
-              <w:rPr>
-                <w:noProof/>
-                <w:webHidden/>
-              </w:rPr>
-              <w:instrText xml:space="preserve"> PAGEREF _Toc443682240 \h </w:instrText>
-            </w:r>
-            <w:r>
-              <w:rPr>
-                <w:noProof/>
-                <w:webHidden/>
-              </w:rPr>
-            </w:r>
-            <w:r>
-              <w:rPr>
-                <w:noProof/>
-                <w:webHidden/>
-              </w:rPr>
-              <w:fldChar w:fldCharType="separate"/>
-            </w:r>
-            <w:r>
-              <w:rPr>
-                <w:noProof/>
-                <w:webHidden/>
-              </w:rPr>
-              <w:t>2</w:t>
+              <w:t>6</w:t>
             </w:r>
             <w:r>
               <w:rPr>
@@ -1659,17 +1640,18 @@
             <w:pStyle w:val="TOC1"/>
             <w:rPr>
               <w:rFonts w:asciiTheme="minorHAnsi" w:eastAsiaTheme="minorEastAsia" w:hAnsiTheme="minorHAnsi"/>
+              <w:b w:val="0"/>
               <w:noProof/>
               <w:sz w:val="22"/>
             </w:rPr>
           </w:pPr>
-          <w:hyperlink w:anchor="_Toc443682241" w:history="1">
+          <w:hyperlink w:anchor="_Toc444718282" w:history="1">
             <w:r>
               <w:rPr>
                 <w:rStyle w:val="Hyperlink"/>
                 <w:noProof/>
               </w:rPr>
-              <w:t>9.0 Assumptions/Business Rules including Non-Functional Requirements</w:t>
+              <w:t>10.0 Use Case Specification Review and Signoff</w:t>
             </w:r>
             <w:r>
               <w:rPr>
@@ -1690,7 +1672,7 @@
                 <w:noProof/>
                 <w:webHidden/>
               </w:rPr>
-              <w:instrText xml:space="preserve"> PAGEREF _Toc443682241 \h </w:instrText>
+              <w:instrText xml:space="preserve"> PAGEREF _Toc444718282 \h </w:instrText>
             </w:r>
             <w:r>
               <w:rPr>
@@ -1710,74 +1692,7 @@
                 <w:noProof/>
                 <w:webHidden/>
               </w:rPr>
-              <w:t>2</w:t>
-            </w:r>
-            <w:r>
-              <w:rPr>
-                <w:noProof/>
-                <w:webHidden/>
-              </w:rPr>
-              <w:fldChar w:fldCharType="end"/>
-            </w:r>
-          </w:hyperlink>
-        </w:p>
-        <w:p>
-          <w:pPr>
-            <w:pStyle w:val="TOC1"/>
-            <w:rPr>
-              <w:rFonts w:asciiTheme="minorHAnsi" w:eastAsiaTheme="minorEastAsia" w:hAnsiTheme="minorHAnsi"/>
-              <w:noProof/>
-              <w:sz w:val="22"/>
-            </w:rPr>
-          </w:pPr>
-          <w:hyperlink w:anchor="_Toc443682242" w:history="1">
-            <w:r>
-              <w:rPr>
-                <w:rStyle w:val="Hyperlink"/>
-                <w:noProof/>
-              </w:rPr>
-              <w:t>10.0 Use Case Specification Review and Signoff</w:t>
-            </w:r>
-            <w:r>
-              <w:rPr>
-                <w:noProof/>
-                <w:webHidden/>
-              </w:rPr>
-              <w:tab/>
-            </w:r>
-            <w:r>
-              <w:rPr>
-                <w:noProof/>
-                <w:webHidden/>
-              </w:rPr>
-              <w:fldChar w:fldCharType="begin"/>
-            </w:r>
-            <w:r>
-              <w:rPr>
-                <w:noProof/>
-                <w:webHidden/>
-              </w:rPr>
-              <w:instrText xml:space="preserve"> PAGEREF _Toc443682242 \h </w:instrText>
-            </w:r>
-            <w:r>
-              <w:rPr>
-                <w:noProof/>
-                <w:webHidden/>
-              </w:rPr>
-            </w:r>
-            <w:r>
-              <w:rPr>
-                <w:noProof/>
-                <w:webHidden/>
-              </w:rPr>
-              <w:fldChar w:fldCharType="separate"/>
-            </w:r>
-            <w:r>
-              <w:rPr>
-                <w:noProof/>
-                <w:webHidden/>
-              </w:rPr>
-              <w:t>2</w:t>
+              <w:t>7</w:t>
             </w:r>
             <w:r>
               <w:rPr>
@@ -1802,8 +1717,102 @@
     </w:sdt>
     <w:p>
       <w:pPr>
+        <w:pStyle w:val="TOCHeading"/>
+        <w:pageBreakBefore w:val="0"/>
+      </w:pPr>
+      <w:bookmarkStart w:id="0" w:name="_GoBack"/>
+      <w:r>
+        <w:t>Table of Figures</w:t>
+      </w:r>
+    </w:p>
+    <w:p>
+      <w:pPr>
+        <w:pStyle w:val="TableofFigures"/>
+        <w:tabs>
+          <w:tab w:val="right" w:leader="dot" w:pos="10070"/>
+        </w:tabs>
+        <w:rPr>
+          <w:rFonts w:asciiTheme="minorHAnsi" w:eastAsiaTheme="minorEastAsia" w:hAnsiTheme="minorHAnsi"/>
+          <w:b w:val="0"/>
+          <w:noProof/>
+          <w:sz w:val="22"/>
+        </w:rPr>
+      </w:pPr>
+      <w:r>
+        <w:fldChar w:fldCharType="begin"/>
+      </w:r>
+      <w:r>
+        <w:instrText xml:space="preserve"> TOC \h \z \c "Diagram" </w:instrText>
+      </w:r>
+      <w:r>
+        <w:fldChar w:fldCharType="separate"/>
+      </w:r>
+      <w:hyperlink w:anchor="_Toc444718283" w:history="1">
+        <w:r>
+          <w:rPr>
+            <w:rStyle w:val="Hyperlink"/>
+            <w:noProof/>
+          </w:rPr>
+          <w:t>Diagram 1: Use Case Activity Diagram</w:t>
+        </w:r>
+        <w:r>
+          <w:rPr>
+            <w:noProof/>
+            <w:webHidden/>
+          </w:rPr>
+          <w:tab/>
+        </w:r>
+        <w:r>
+          <w:rPr>
+            <w:noProof/>
+            <w:webHidden/>
+          </w:rPr>
+          <w:fldChar w:fldCharType="begin"/>
+        </w:r>
+        <w:r>
+          <w:rPr>
+            <w:noProof/>
+            <w:webHidden/>
+          </w:rPr>
+          <w:instrText xml:space="preserve"> PAGEREF _Toc444718283 \h </w:instrText>
+        </w:r>
+        <w:r>
+          <w:rPr>
+            <w:noProof/>
+            <w:webHidden/>
+          </w:rPr>
+        </w:r>
+        <w:r>
+          <w:rPr>
+            <w:noProof/>
+            <w:webHidden/>
+          </w:rPr>
+          <w:fldChar w:fldCharType="separate"/>
+        </w:r>
+        <w:r>
+          <w:rPr>
+            <w:noProof/>
+            <w:webHidden/>
+          </w:rPr>
+          <w:t>5</w:t>
+        </w:r>
+        <w:r>
+          <w:rPr>
+            <w:noProof/>
+            <w:webHidden/>
+          </w:rPr>
+          <w:fldChar w:fldCharType="end"/>
+        </w:r>
+      </w:hyperlink>
+    </w:p>
+    <w:p>
+      <w:pPr>
         <w:spacing w:line="259" w:lineRule="auto"/>
       </w:pPr>
+      <w:r>
+        <w:fldChar w:fldCharType="end"/>
+      </w:r>
+      <w:bookmarkEnd w:id="0"/>
       <w:r>
         <w:br w:type="page"/>
       </w:r>
@@ -1812,7 +1821,7 @@
       <w:pPr>
         <w:pStyle w:val="Heading1"/>
       </w:pPr>
-      <w:bookmarkStart w:id="0" w:name="_Toc443682223"/>
+      <w:bookmarkStart w:id="1" w:name="_Toc444718266"/>
       <w:r>
         <w:lastRenderedPageBreak/>
         <w:t>1.</w:t>
@@ -1823,23 +1832,18 @@
       <w:r>
         <w:t xml:space="preserve"> Introduction</w:t>
       </w:r>
-      <w:bookmarkEnd w:id="0"/>
+      <w:bookmarkEnd w:id="1"/>
     </w:p>
     <w:p>
       <w:r>
-        <w:t xml:space="preserve">This document captures detailed functional and non-functional BUSINESS requirements.  Technical or application IT requirements should not be detailed here.  A separate Use Case Summary document ties ALL the individual use cases together. First create the Use Case Summary document using application decomposition.  Then increase the detail by creating the individual use case specifications – be careful not to create too many or not create enough use cases. </w:t>
-      </w:r>
-    </w:p>
-    <w:p>
-      <w:r>
-        <w:t xml:space="preserve">Write a single paragraph describing the purpose of the specific use case in the Introduction.  </w:t>
+        <w:t xml:space="preserve">The purpose of this use case is to allow a user to modify the data stored within the system using one or more batch files. Everything that can be modified manually using the user interface can be modified using these batch files. </w:t>
       </w:r>
     </w:p>
     <w:p>
       <w:pPr>
         <w:pStyle w:val="Heading1"/>
       </w:pPr>
-      <w:bookmarkStart w:id="1" w:name="_Toc443682224"/>
+      <w:bookmarkStart w:id="2" w:name="_Toc444718267"/>
       <w:r>
         <w:t>2.</w:t>
       </w:r>
@@ -1849,7 +1853,7 @@
       <w:r>
         <w:t xml:space="preserve"> Use Case Information</w:t>
       </w:r>
-      <w:bookmarkEnd w:id="1"/>
+      <w:bookmarkEnd w:id="2"/>
       <w:r>
         <w:t xml:space="preserve"> </w:t>
       </w:r>
@@ -1858,18 +1862,13 @@
       <w:pPr>
         <w:pStyle w:val="Heading2"/>
       </w:pPr>
-      <w:bookmarkStart w:id="2" w:name="_Toc443682225"/>
+      <w:bookmarkStart w:id="3" w:name="_Toc444718268"/>
       <w:r>
         <w:t>2.1 Actors</w:t>
       </w:r>
-      <w:bookmarkEnd w:id="2"/>
+      <w:bookmarkEnd w:id="3"/>
       <w:r>
         <w:t xml:space="preserve"> </w:t>
-      </w:r>
-    </w:p>
-    <w:p>
-      <w:r>
-        <w:t>An actor is someone or something (e.g. application system) outside the system or business that interacts with the application. For every Use Case, there must be at least one Main Actor and zero or more Secondary Actors. Actors should be a person, system, or time.</w:t>
       </w:r>
     </w:p>
     <w:tbl>
@@ -1895,7 +1894,7 @@
         </w:trPr>
         <w:tc>
           <w:tcPr>
-            <w:tcW w:w="2070" w:type="dxa"/>
+            <w:tcW w:w="2072" w:type="dxa"/>
           </w:tcPr>
           <w:p>
             <w:r>
@@ -1905,7 +1904,7 @@
         </w:tc>
         <w:tc>
           <w:tcPr>
-            <w:tcW w:w="1710" w:type="dxa"/>
+            <w:tcW w:w="1712" w:type="dxa"/>
           </w:tcPr>
           <w:p>
             <w:r>
@@ -1915,7 +1914,7 @@
         </w:tc>
         <w:tc>
           <w:tcPr>
-            <w:tcW w:w="6290" w:type="dxa"/>
+            <w:tcW w:w="6296" w:type="dxa"/>
           </w:tcPr>
           <w:p>
             <w:r>
@@ -1927,25 +1926,42 @@
       <w:tr>
         <w:tc>
           <w:tcPr>
-            <w:tcW w:w="2070" w:type="dxa"/>
-          </w:tcPr>
-          <w:p/>
-        </w:tc>
-        <w:tc>
-          <w:tcPr>
-            <w:tcW w:w="1710" w:type="dxa"/>
+            <w:tcW w:w="2072" w:type="dxa"/>
+            <w:tcBorders>
+              <w:bottom w:val="nil"/>
+            </w:tcBorders>
           </w:tcPr>
           <w:p>
             <w:r>
-              <w:t>Main</w:t>
+              <w:t>Manager</w:t>
             </w:r>
           </w:p>
         </w:tc>
         <w:tc>
           <w:tcPr>
-            <w:tcW w:w="6290" w:type="dxa"/>
+            <w:tcW w:w="1712" w:type="dxa"/>
+            <w:tcBorders>
+              <w:bottom w:val="nil"/>
+            </w:tcBorders>
           </w:tcPr>
-          <w:p/>
+          <w:p>
+            <w:r>
+              <w:t>Main</w:t>
+            </w:r>
+          </w:p>
+        </w:tc>
+        <w:tc>
+          <w:tcPr>
+            <w:tcW w:w="6296" w:type="dxa"/>
+            <w:tcBorders>
+              <w:bottom w:val="nil"/>
+            </w:tcBorders>
+          </w:tcPr>
+          <w:p>
+            <w:r>
+              <w:t>The manager of the ice cream truck business.</w:t>
+            </w:r>
+          </w:p>
         </w:tc>
       </w:tr>
       <w:tr>
@@ -1954,88 +1970,42 @@
         </w:trPr>
         <w:tc>
           <w:tcPr>
-            <w:tcW w:w="2070" w:type="dxa"/>
-          </w:tcPr>
-          <w:p/>
-        </w:tc>
-        <w:tc>
-          <w:tcPr>
-            <w:tcW w:w="1710" w:type="dxa"/>
+            <w:tcW w:w="2072" w:type="dxa"/>
+            <w:tcBorders>
+              <w:bottom w:val="single" w:sz="4" w:space="0" w:color="auto"/>
+            </w:tcBorders>
           </w:tcPr>
           <w:p>
             <w:r>
-              <w:t>Secondary</w:t>
+              <w:t>Processor</w:t>
             </w:r>
           </w:p>
         </w:tc>
         <w:tc>
           <w:tcPr>
-            <w:tcW w:w="6290" w:type="dxa"/>
+            <w:tcW w:w="1712" w:type="dxa"/>
+            <w:tcBorders>
+              <w:bottom w:val="single" w:sz="4" w:space="0" w:color="auto"/>
+            </w:tcBorders>
           </w:tcPr>
-          <w:p/>
-        </w:tc>
-      </w:tr>
-      <w:tr>
-        <w:tc>
-          <w:tcPr>
-            <w:tcW w:w="2070" w:type="dxa"/>
-          </w:tcPr>
-          <w:p/>
+          <w:p>
+            <w:r>
+              <w:t>Secondary</w:t>
+            </w:r>
+          </w:p>
         </w:tc>
         <w:tc>
           <w:tcPr>
-            <w:tcW w:w="1710" w:type="dxa"/>
+            <w:tcW w:w="6296" w:type="dxa"/>
+            <w:tcBorders>
+              <w:bottom w:val="single" w:sz="4" w:space="0" w:color="auto"/>
+            </w:tcBorders>
           </w:tcPr>
-          <w:p/>
-        </w:tc>
-        <w:tc>
-          <w:tcPr>
-            <w:tcW w:w="6290" w:type="dxa"/>
-          </w:tcPr>
-          <w:p/>
-        </w:tc>
-      </w:tr>
-      <w:tr>
-        <w:trPr>
-          <w:cnfStyle w:val="000000010000" w:firstRow="0" w:lastRow="0" w:firstColumn="0" w:lastColumn="0" w:oddVBand="0" w:evenVBand="0" w:oddHBand="0" w:evenHBand="1" w:firstRowFirstColumn="0" w:firstRowLastColumn="0" w:lastRowFirstColumn="0" w:lastRowLastColumn="0"/>
-        </w:trPr>
-        <w:tc>
-          <w:tcPr>
-            <w:tcW w:w="2070" w:type="dxa"/>
-          </w:tcPr>
-          <w:p/>
-        </w:tc>
-        <w:tc>
-          <w:tcPr>
-            <w:tcW w:w="1710" w:type="dxa"/>
-          </w:tcPr>
-          <w:p/>
-        </w:tc>
-        <w:tc>
-          <w:tcPr>
-            <w:tcW w:w="6290" w:type="dxa"/>
-          </w:tcPr>
-          <w:p/>
-        </w:tc>
-      </w:tr>
-      <w:tr>
-        <w:tc>
-          <w:tcPr>
-            <w:tcW w:w="2070" w:type="dxa"/>
-          </w:tcPr>
-          <w:p/>
-        </w:tc>
-        <w:tc>
-          <w:tcPr>
-            <w:tcW w:w="1710" w:type="dxa"/>
-          </w:tcPr>
-          <w:p/>
-        </w:tc>
-        <w:tc>
-          <w:tcPr>
-            <w:tcW w:w="6290" w:type="dxa"/>
-          </w:tcPr>
-          <w:p/>
+          <w:p>
+            <w:r>
+              <w:t>The system that merges the batch file with the database.</w:t>
+            </w:r>
+          </w:p>
         </w:tc>
       </w:tr>
     </w:tbl>
@@ -2044,25 +2014,22 @@
       <w:pPr>
         <w:pStyle w:val="Heading2"/>
       </w:pPr>
-      <w:bookmarkStart w:id="3" w:name="_Toc443682226"/>
+      <w:bookmarkStart w:id="4" w:name="_Toc444718269"/>
       <w:r>
         <w:t>2.2 Use Case Interaction</w:t>
       </w:r>
-      <w:bookmarkEnd w:id="3"/>
+      <w:bookmarkEnd w:id="4"/>
     </w:p>
     <w:p>
       <w:r>
-        <w:t>How does this use case relate to other uses cases? List prede</w:t>
-      </w:r>
-      <w:r>
-        <w:t>cessor and successor use cases.</w:t>
+        <w:t>A batch file is capable of making all modifications that the manager is capable of making. Because of this, all other use cases can be triggered by this use case. When another use case is triggered by this use case, they function normally except the manager actor is replaced by the batch process actor.</w:t>
       </w:r>
     </w:p>
     <w:p>
       <w:pPr>
         <w:pStyle w:val="Heading1"/>
       </w:pPr>
-      <w:bookmarkStart w:id="4" w:name="_Toc443682227"/>
+      <w:bookmarkStart w:id="5" w:name="_Toc444718270"/>
       <w:r>
         <w:t>3.</w:t>
       </w:r>
@@ -2072,18 +2039,18 @@
       <w:r>
         <w:t xml:space="preserve"> Trigger</w:t>
       </w:r>
-      <w:bookmarkEnd w:id="4"/>
+      <w:bookmarkEnd w:id="5"/>
     </w:p>
     <w:p>
       <w:r>
-        <w:t>What causes the use case to initiate?</w:t>
+        <w:t>This use case is triggered when the manager loads one or more batch files into the software product.</w:t>
       </w:r>
     </w:p>
     <w:p>
       <w:pPr>
         <w:pStyle w:val="Heading1"/>
       </w:pPr>
-      <w:bookmarkStart w:id="5" w:name="_Toc443682228"/>
+      <w:bookmarkStart w:id="6" w:name="_Toc444718271"/>
       <w:r>
         <w:t>4.</w:t>
       </w:r>
@@ -2091,23 +2058,7 @@
         <w:t>0</w:t>
       </w:r>
       <w:r>
-        <w:t xml:space="preserve"> Pre-condition(s)</w:t>
-      </w:r>
-      <w:bookmarkEnd w:id="5"/>
-    </w:p>
-    <w:p>
-      <w:r>
-        <w:t>What use cases or other pre-conditions must be met before use can initiate?</w:t>
-      </w:r>
-    </w:p>
-    <w:p>
-      <w:pPr>
-        <w:pStyle w:val="Heading2"/>
-      </w:pPr>
-      <w:bookmarkStart w:id="6" w:name="_Toc443682229"/>
-      <w:r>
-        <w:lastRenderedPageBreak/>
-        <w:t>4.1 &lt; Pre-condition One &gt;</w:t>
+        <w:t xml:space="preserve"> Pre-condition</w:t>
       </w:r>
       <w:bookmarkEnd w:id="6"/>
     </w:p>
@@ -2115,17 +2066,25 @@
       <w:pPr>
         <w:pStyle w:val="Heading2"/>
       </w:pPr>
-      <w:bookmarkStart w:id="7" w:name="_Toc443682230"/>
-      <w:r>
-        <w:t>4.2 &lt; Pre-condition Two &gt;</w:t>
+      <w:bookmarkStart w:id="7" w:name="_Toc444718272"/>
+      <w:r>
+        <w:t xml:space="preserve">4.1 </w:t>
+      </w:r>
+      <w:r>
+        <w:t>File Existence</w:t>
       </w:r>
       <w:bookmarkEnd w:id="7"/>
+    </w:p>
+    <w:p>
+      <w:r>
+        <w:t>The batch file must exist before this use case can be initiated.</w:t>
+      </w:r>
     </w:p>
     <w:p>
       <w:pPr>
         <w:pStyle w:val="Heading1"/>
       </w:pPr>
-      <w:bookmarkStart w:id="8" w:name="_Toc443682231"/>
+      <w:bookmarkStart w:id="8" w:name="_Toc444718273"/>
       <w:r>
         <w:t>5.</w:t>
       </w:r>
@@ -2133,41 +2092,56 @@
         <w:t>0</w:t>
       </w:r>
       <w:r>
-        <w:t xml:space="preserve"> Post-condition(s)</w:t>
+        <w:t xml:space="preserve"> Post-condition</w:t>
+      </w:r>
+      <w:r>
+        <w:t>s</w:t>
       </w:r>
       <w:bookmarkEnd w:id="8"/>
-    </w:p>
-    <w:p>
-      <w:r>
-        <w:t xml:space="preserve">What are ALL the possible output states upon completion of the use case flows? </w:t>
-      </w:r>
     </w:p>
     <w:p>
       <w:pPr>
         <w:pStyle w:val="Heading2"/>
       </w:pPr>
-      <w:bookmarkStart w:id="9" w:name="_Toc443682232"/>
-      <w:r>
-        <w:t>5.1 &lt; Post-condition One &gt;</w:t>
+      <w:bookmarkStart w:id="9" w:name="_Toc444718274"/>
+      <w:r>
+        <w:t xml:space="preserve">5.1 </w:t>
+      </w:r>
+      <w:r>
+        <w:t>Batch File Merged</w:t>
       </w:r>
       <w:bookmarkEnd w:id="9"/>
+    </w:p>
+    <w:p>
+      <w:r>
+        <w:t>If the batch file conforms to the expected format, it will be merged with the database used by the software.</w:t>
+      </w:r>
     </w:p>
     <w:p>
       <w:pPr>
         <w:pStyle w:val="Heading2"/>
       </w:pPr>
-      <w:bookmarkStart w:id="10" w:name="_Toc443682233"/>
-      <w:r>
-        <w:t>5.2 &lt; Post-condition Two &gt;</w:t>
+      <w:bookmarkStart w:id="10" w:name="_Toc444718275"/>
+      <w:r>
+        <w:t xml:space="preserve">5.2 </w:t>
+      </w:r>
+      <w:r>
+        <w:t>Batch File Rejected</w:t>
       </w:r>
       <w:bookmarkEnd w:id="10"/>
+    </w:p>
+    <w:p>
+      <w:r>
+        <w:t>If the batch file does not conform to the expect format in some way, it will not be merged with the database used by the software and the manager will be notified.</w:t>
+      </w:r>
     </w:p>
     <w:p>
       <w:pPr>
         <w:pStyle w:val="Heading1"/>
       </w:pPr>
-      <w:bookmarkStart w:id="11" w:name="_Toc443682234"/>
-      <w:r>
+      <w:bookmarkStart w:id="11" w:name="_Toc444718276"/>
+      <w:r>
+        <w:lastRenderedPageBreak/>
         <w:t>6.</w:t>
       </w:r>
       <w:r>
@@ -2182,41 +2156,107 @@
       <w:bookmarkEnd w:id="11"/>
     </w:p>
     <w:p>
-      <w:r>
-        <w:t>Draw diagram(s) that cove</w:t>
-      </w:r>
-      <w:r>
-        <w:t>r ALL main and alternate flows.</w:t>
+      <w:pPr>
+        <w:pStyle w:val="NoSpacing"/>
+        <w:jc w:val="center"/>
+      </w:pPr>
+      <w:r>
+        <w:object w:dxaOrig="7756" w:dyaOrig="9825">
+          <v:shapetype id="_x0000_t75" coordsize="21600,21600" o:spt="75" o:preferrelative="t" path="m@4@5l@4@11@9@11@9@5xe" filled="f" stroked="f">
+            <v:stroke joinstyle="miter"/>
+            <v:formulas>
+              <v:f eqn="if lineDrawn pixelLineWidth 0"/>
+              <v:f eqn="sum @0 1 0"/>
+              <v:f eqn="sum 0 0 @1"/>
+              <v:f eqn="prod @2 1 2"/>
+              <v:f eqn="prod @3 21600 pixelWidth"/>
+              <v:f eqn="prod @3 21600 pixelHeight"/>
+              <v:f eqn="sum @0 0 1"/>
+              <v:f eqn="prod @6 1 2"/>
+              <v:f eqn="prod @7 21600 pixelWidth"/>
+              <v:f eqn="sum @8 21600 0"/>
+              <v:f eqn="prod @7 21600 pixelHeight"/>
+              <v:f eqn="sum @10 21600 0"/>
+            </v:formulas>
+            <v:path o:extrusionok="f" gradientshapeok="t" o:connecttype="rect"/>
+            <o:lock v:ext="edit" aspectratio="t"/>
+          </v:shapetype>
+          <v:shape id="_x0000_i1025" type="#_x0000_t75" style="width:387.75pt;height:491.25pt" o:ole="">
+            <v:imagedata r:id="rId8" o:title=""/>
+          </v:shape>
+          <o:OLEObject Type="Embed" ProgID="Visio.Drawing.15" ShapeID="_x0000_i1025" DrawAspect="Content" ObjectID="_1518693487" r:id="rId9"/>
+        </w:object>
+      </w:r>
+    </w:p>
+    <w:p>
+      <w:pPr>
+        <w:pStyle w:val="Caption"/>
+        <w:jc w:val="center"/>
+      </w:pPr>
+      <w:bookmarkStart w:id="12" w:name="_Toc444718283"/>
+      <w:r>
+        <w:t xml:space="preserve">Diagram </w:t>
+      </w:r>
+      <w:r>
+        <w:fldChar w:fldCharType="begin"/>
+      </w:r>
+      <w:r>
+        <w:instrText xml:space="preserve"> SEQ Diagram \* ARABIC </w:instrText>
+      </w:r>
+      <w:r>
+        <w:fldChar w:fldCharType="separate"/>
+      </w:r>
+      <w:r>
+        <w:rPr>
+          <w:noProof/>
+        </w:rPr>
+        <w:t>1</w:t>
+      </w:r>
+      <w:r>
+        <w:rPr>
+          <w:noProof/>
+        </w:rPr>
+        <w:fldChar w:fldCharType="end"/>
+      </w:r>
+      <w:r>
+        <w:t>: Use Case Activity Diagram</w:t>
+      </w:r>
+      <w:bookmarkEnd w:id="12"/>
+    </w:p>
+    <w:p>
+      <w:pPr>
+        <w:suppressAutoHyphens w:val="0"/>
+        <w:spacing w:after="160" w:line="259" w:lineRule="auto"/>
+        <w:jc w:val="left"/>
+        <w:textboxTightWrap w:val="none"/>
+        <w:rPr>
+          <w:rFonts w:ascii="Roboto Condensed" w:eastAsiaTheme="majorEastAsia" w:hAnsi="Roboto Condensed" w:cstheme="majorBidi"/>
+          <w:b/>
+          <w:sz w:val="32"/>
+          <w:szCs w:val="32"/>
+        </w:rPr>
+      </w:pPr>
+      <w:r>
+        <w:br w:type="page"/>
       </w:r>
     </w:p>
     <w:p>
       <w:pPr>
         <w:pStyle w:val="Heading1"/>
       </w:pPr>
-      <w:bookmarkStart w:id="12" w:name="_Toc443682235"/>
-      <w:r>
+      <w:bookmarkStart w:id="13" w:name="_Toc444718277"/>
+      <w:r>
+        <w:lastRenderedPageBreak/>
         <w:t>7.</w:t>
       </w:r>
       <w:r>
         <w:t>0</w:t>
       </w:r>
       <w:r>
-        <w:t xml:space="preserve"> Main/Basic Flow(s) of Events</w:t>
-      </w:r>
-      <w:bookmarkEnd w:id="12"/>
-    </w:p>
-    <w:p>
-      <w:r>
-        <w:t>For each main flow (usually ONE flow) write the list of steps that occur – describe WHAT occurs not HOW to do it!</w:t>
-      </w:r>
-    </w:p>
-    <w:p>
-      <w:pPr>
-        <w:pStyle w:val="Heading2"/>
-      </w:pPr>
-      <w:bookmarkStart w:id="13" w:name="_Toc443682236"/>
-      <w:r>
-        <w:t>7.1 &lt;First Main Flow Name&gt;</w:t>
+        <w:t xml:space="preserve"> Main/Basic Flow</w:t>
+      </w:r>
+      <w:r>
+        <w:t xml:space="preserve"> of Events</w:t>
       </w:r>
       <w:bookmarkEnd w:id="13"/>
     </w:p>
@@ -2224,17 +2264,28 @@
       <w:pPr>
         <w:pStyle w:val="Heading2"/>
       </w:pPr>
-      <w:bookmarkStart w:id="14" w:name="_Toc443682237"/>
-      <w:r>
-        <w:t>7.2 &lt;Second Main Flow Name&gt;</w:t>
+      <w:bookmarkStart w:id="14" w:name="_Toc444718278"/>
+      <w:r>
+        <w:t xml:space="preserve">7.1 </w:t>
+      </w:r>
+      <w:r>
+        <w:t>Merge</w:t>
+      </w:r>
+      <w:r>
+        <w:t xml:space="preserve"> Valid Batch File</w:t>
       </w:r>
       <w:bookmarkEnd w:id="14"/>
+    </w:p>
+    <w:p>
+      <w:r>
+        <w:t>The manager loads a batch file from the computer’s local file system. The processor analyzes the batch file for format conformance. After the batch file has been confirmed to conform to the required format, the data within the batch file is merged with the database used by the software product.</w:t>
+      </w:r>
     </w:p>
     <w:p>
       <w:pPr>
         <w:pStyle w:val="Heading1"/>
       </w:pPr>
-      <w:bookmarkStart w:id="15" w:name="_Toc443682238"/>
+      <w:bookmarkStart w:id="15" w:name="_Toc444718279"/>
       <w:r>
         <w:t>8.</w:t>
       </w:r>
@@ -2247,41 +2298,31 @@
       <w:bookmarkEnd w:id="15"/>
       <w:r>
         <w:t xml:space="preserve"> </w:t>
-      </w:r>
-    </w:p>
-    <w:p>
-      <w:r>
-        <w:t>For each alternative flow (can be zero or more) write the list of steps that occur – describe WHAT occurs not HOW to do it!</w:t>
       </w:r>
     </w:p>
     <w:p>
       <w:pPr>
         <w:pStyle w:val="Heading2"/>
       </w:pPr>
-      <w:bookmarkStart w:id="16" w:name="_Toc443682239"/>
-      <w:r>
-        <w:t>8.1 &lt;First Alternative Flow Name&gt;</w:t>
+      <w:bookmarkStart w:id="16" w:name="_Toc444718280"/>
+      <w:r>
+        <w:t xml:space="preserve">8.1 </w:t>
+      </w:r>
+      <w:r>
+        <w:t>Notify User of Invalid Batch File</w:t>
       </w:r>
       <w:bookmarkEnd w:id="16"/>
     </w:p>
     <w:p>
-      <w:pPr>
-        <w:pStyle w:val="Heading2"/>
-      </w:pPr>
-      <w:bookmarkStart w:id="17" w:name="_Toc443682240"/>
-      <w:r>
-        <w:t>8.2 &lt;Second Alternative Flow Name&gt;</w:t>
-      </w:r>
-      <w:bookmarkEnd w:id="17"/>
-      <w:r>
-        <w:t xml:space="preserve">  </w:t>
+      <w:r>
+        <w:t>If the batch file is found to not conform to the required format, the manager will be notified that the batch file is invalid. Attempts will be made to notify the manager of what is wrong with the batch file—if such information is possible—otherwise the manager will only be notified that the batch file is invalid.</w:t>
       </w:r>
     </w:p>
     <w:p>
       <w:pPr>
         <w:pStyle w:val="Heading1"/>
       </w:pPr>
-      <w:bookmarkStart w:id="18" w:name="_Toc443682241"/>
+      <w:bookmarkStart w:id="17" w:name="_Toc444718281"/>
       <w:r>
         <w:t>9.</w:t>
       </w:r>
@@ -2291,11 +2332,30 @@
       <w:r>
         <w:t xml:space="preserve"> Assumptions/Business Rules including Non-Functional Requirements</w:t>
       </w:r>
-      <w:bookmarkEnd w:id="18"/>
+      <w:bookmarkEnd w:id="17"/>
     </w:p>
     <w:p>
-      <w:r>
-        <w:t>Be sure to number the assumption/business rules to allow easy reference to them. Business rules will be where non-functional requirements are recorded – have a way to specifically identify non-functional requirements.</w:t>
+      <w:pPr>
+        <w:pStyle w:val="ListParagraph"/>
+        <w:numPr>
+          <w:ilvl w:val="0"/>
+          <w:numId w:val="11"/>
+        </w:numPr>
+      </w:pPr>
+      <w:r>
+        <w:t>The manager is responsible for the creation or receiving of the batch files.</w:t>
+      </w:r>
+    </w:p>
+    <w:p>
+      <w:pPr>
+        <w:pStyle w:val="ListParagraph"/>
+        <w:numPr>
+          <w:ilvl w:val="0"/>
+          <w:numId w:val="11"/>
+        </w:numPr>
+      </w:pPr>
+      <w:r>
+        <w:t>Each batch files should be processed within 1 second, or provide a progress bar otherwise.</w:t>
       </w:r>
     </w:p>
     <w:p/>
@@ -2320,7 +2380,7 @@
       <w:pPr>
         <w:pStyle w:val="Heading1"/>
       </w:pPr>
-      <w:bookmarkStart w:id="19" w:name="_Toc443682242"/>
+      <w:bookmarkStart w:id="18" w:name="_Toc444718282"/>
       <w:r>
         <w:lastRenderedPageBreak/>
         <w:t>10.</w:t>
@@ -2331,7 +2391,7 @@
       <w:r>
         <w:t xml:space="preserve"> Use Case Specification Review and Signoff</w:t>
       </w:r>
-      <w:bookmarkEnd w:id="19"/>
+      <w:bookmarkEnd w:id="18"/>
     </w:p>
     <w:p>
       <w:r>
@@ -2508,10 +2568,10 @@
     <w:p/>
     <w:p/>
     <w:sectPr>
-      <w:headerReference w:type="default" r:id="rId7"/>
-      <w:footerReference w:type="default" r:id="rId8"/>
-      <w:headerReference w:type="first" r:id="rId9"/>
-      <w:footerReference w:type="first" r:id="rId10"/>
+      <w:headerReference w:type="default" r:id="rId10"/>
+      <w:footerReference w:type="default" r:id="rId11"/>
+      <w:headerReference w:type="first" r:id="rId12"/>
+      <w:footerReference w:type="first" r:id="rId13"/>
       <w:pgSz w:w="12240" w:h="15840"/>
       <w:pgMar w:top="1080" w:right="1080" w:bottom="1080" w:left="1080" w:header="1008" w:footer="432" w:gutter="0"/>
       <w:cols w:space="720"/>
@@ -2594,7 +2654,6 @@
               <w:alias w:val="Author"/>
               <w:tag w:val=""/>
               <w:id w:val="-2049678760"/>
-              <w:placeholder/>
               <w:dataBinding w:prefixMappings="xmlns:ns0='http://purl.org/dc/elements/1.1/' xmlns:ns1='http://schemas.openxmlformats.org/package/2006/metadata/core-properties' " w:xpath="/ns1:coreProperties[1]/ns0:creator[1]" w:storeItemID="{6C3C8BC8-F283-45AE-878A-BAB7291924A1}"/>
               <w:text/>
             </w:sdtPr>
@@ -2658,7 +2717,7 @@
               <w:noProof/>
               <w:sz w:val="20"/>
             </w:rPr>
-            <w:t>6</w:t>
+            <w:t>7</w:t>
           </w:r>
           <w:r>
             <w:rPr>
@@ -2715,7 +2774,7 @@
               <w:noProof/>
               <w:sz w:val="20"/>
             </w:rPr>
-            <w:t>6</w:t>
+            <w:t>7</w:t>
           </w:r>
           <w:r>
             <w:rPr>
@@ -2801,7 +2860,7 @@
               <w:b/>
               <w:noProof/>
             </w:rPr>
-            <w:t>0000-00-00</w:t>
+            <w:t>2016-03-02</w:t>
           </w:r>
           <w:r>
             <w:rPr>
@@ -2833,7 +2892,6 @@
               <w:alias w:val="Status"/>
               <w:tag w:val=""/>
               <w:id w:val="1966457126"/>
-              <w:placeholder/>
               <w:dataBinding w:prefixMappings="xmlns:ns0='http://purl.org/dc/elements/1.1/' xmlns:ns1='http://schemas.openxmlformats.org/package/2006/metadata/core-properties' " w:xpath="/ns1:coreProperties[1]/ns1:contentStatus[1]" w:storeItemID="{6C3C8BC8-F283-45AE-878A-BAB7291924A1}"/>
               <w:text/>
             </w:sdtPr>
@@ -2843,7 +2901,7 @@
                 <w:rPr>
                   <w:b/>
                 </w:rPr>
-                <w:t>0.1</w:t>
+                <w:t>1.0</w:t>
               </w:r>
             </w:sdtContent>
           </w:sdt>
@@ -2901,7 +2959,6 @@
               <w:alias w:val="Author"/>
               <w:tag w:val=""/>
               <w:id w:val="-1254198188"/>
-              <w:placeholder/>
               <w:dataBinding w:prefixMappings="xmlns:ns0='http://purl.org/dc/elements/1.1/' xmlns:ns1='http://schemas.openxmlformats.org/package/2006/metadata/core-properties' " w:xpath="/ns1:coreProperties[1]/ns0:creator[1]" w:storeItemID="{6C3C8BC8-F283-45AE-878A-BAB7291924A1}"/>
               <w:text/>
             </w:sdtPr>
@@ -3005,7 +3062,7 @@
               <w:noProof/>
               <w:sz w:val="20"/>
             </w:rPr>
-            <w:t>6</w:t>
+            <w:t>7</w:t>
           </w:r>
           <w:r>
             <w:rPr>
@@ -3091,7 +3148,7 @@
               <w:b/>
               <w:noProof/>
             </w:rPr>
-            <w:t>0000-00-00</w:t>
+            <w:t>2016-03-02</w:t>
           </w:r>
           <w:r>
             <w:rPr>
@@ -3123,7 +3180,6 @@
               <w:alias w:val="Status"/>
               <w:tag w:val=""/>
               <w:id w:val="1572388332"/>
-              <w:placeholder/>
               <w:dataBinding w:prefixMappings="xmlns:ns0='http://purl.org/dc/elements/1.1/' xmlns:ns1='http://schemas.openxmlformats.org/package/2006/metadata/core-properties' " w:xpath="/ns1:coreProperties[1]/ns1:contentStatus[1]" w:storeItemID="{6C3C8BC8-F283-45AE-878A-BAB7291924A1}"/>
               <w:text/>
             </w:sdtPr>
@@ -3133,7 +3189,7 @@
                 <w:rPr>
                   <w:b/>
                 </w:rPr>
-                <w:t>0.1</w:t>
+                <w:t>1.0</w:t>
               </w:r>
             </w:sdtContent>
           </w:sdt>
@@ -3384,7 +3440,6 @@
               <w:alias w:val="Subject"/>
               <w:tag w:val=""/>
               <w:id w:val="-799382225"/>
-              <w:placeholder/>
               <w:dataBinding w:prefixMappings="xmlns:ns0='http://purl.org/dc/elements/1.1/' xmlns:ns1='http://schemas.openxmlformats.org/package/2006/metadata/core-properties' " w:xpath="/ns1:coreProperties[1]/ns0:subject[1]" w:storeItemID="{6C3C8BC8-F283-45AE-878A-BAB7291924A1}"/>
               <w:text/>
             </w:sdtPr>
@@ -3418,7 +3473,6 @@
               <w:alias w:val="Title"/>
               <w:tag w:val=""/>
               <w:id w:val="2113700408"/>
-              <w:placeholder/>
               <w:dataBinding w:prefixMappings="xmlns:ns0='http://purl.org/dc/elements/1.1/' xmlns:ns1='http://schemas.openxmlformats.org/package/2006/metadata/core-properties' " w:xpath="/ns1:coreProperties[1]/ns0:title[1]" w:storeItemID="{6C3C8BC8-F283-45AE-878A-BAB7291924A1}"/>
               <w:text/>
             </w:sdtPr>
@@ -3500,6 +3554,318 @@
     </w:r>
   </w:p>
 </w:hdr>
+</file>
+
+<file path=word/numbering.xml><?xml version="1.0" encoding="utf-8"?>
+<w:numbering xmlns:wpc="http://schemas.microsoft.com/office/word/2010/wordprocessingCanvas" xmlns:cx="http://schemas.microsoft.com/office/drawing/2014/chartex" xmlns:cx1="http://schemas.microsoft.com/office/drawing/2015/9/8/chartex" xmlns:mc="http://schemas.openxmlformats.org/markup-compatibility/2006" xmlns:o="urn:schemas-microsoft-com:office:office" xmlns:r="http://schemas.openxmlformats.org/officeDocument/2006/relationships" xmlns:m="http://schemas.openxmlformats.org/officeDocument/2006/math" xmlns:v="urn:schemas-microsoft-com:vml" xmlns:wp14="http://schemas.microsoft.com/office/word/2010/wordprocessingDrawing" xmlns:wp="http://schemas.openxmlformats.org/drawingml/2006/wordprocessingDrawing" xmlns:w10="urn:schemas-microsoft-com:office:word" xmlns:w="http://schemas.openxmlformats.org/wordprocessingml/2006/main" xmlns:w14="http://schemas.microsoft.com/office/word/2010/wordml" xmlns:w15="http://schemas.microsoft.com/office/word/2012/wordml" xmlns:w16se="http://schemas.microsoft.com/office/word/2015/wordml/symex" xmlns:wpg="http://schemas.microsoft.com/office/word/2010/wordprocessingGroup" xmlns:wpi="http://schemas.microsoft.com/office/word/2010/wordprocessingInk" xmlns:wne="http://schemas.microsoft.com/office/word/2006/wordml" xmlns:wps="http://schemas.microsoft.com/office/word/2010/wordprocessingShape" mc:Ignorable="w14 w15 w16se wp14">
+  <w:abstractNum w:abstractNumId="0" w15:restartNumberingAfterBreak="0">
+    <w:nsid w:val="FFFFFF7C"/>
+    <w:multiLevelType w:val="singleLevel"/>
+    <w:tmpl w:val="9362C060"/>
+    <w:lvl w:ilvl="0">
+      <w:start w:val="1"/>
+      <w:numFmt w:val="decimal"/>
+      <w:lvlText w:val="%1."/>
+      <w:lvlJc w:val="left"/>
+      <w:pPr>
+        <w:tabs>
+          <w:tab w:val="num" w:pos="1800"/>
+        </w:tabs>
+        <w:ind w:left="1800" w:hanging="360"/>
+      </w:pPr>
+    </w:lvl>
+  </w:abstractNum>
+  <w:abstractNum w:abstractNumId="1" w15:restartNumberingAfterBreak="0">
+    <w:nsid w:val="FFFFFF7D"/>
+    <w:multiLevelType w:val="singleLevel"/>
+    <w:tmpl w:val="B81EC88E"/>
+    <w:lvl w:ilvl="0">
+      <w:start w:val="1"/>
+      <w:numFmt w:val="decimal"/>
+      <w:lvlText w:val="%1."/>
+      <w:lvlJc w:val="left"/>
+      <w:pPr>
+        <w:tabs>
+          <w:tab w:val="num" w:pos="1440"/>
+        </w:tabs>
+        <w:ind w:left="1440" w:hanging="360"/>
+      </w:pPr>
+    </w:lvl>
+  </w:abstractNum>
+  <w:abstractNum w:abstractNumId="2" w15:restartNumberingAfterBreak="0">
+    <w:nsid w:val="FFFFFF7E"/>
+    <w:multiLevelType w:val="singleLevel"/>
+    <w:tmpl w:val="694E4DF8"/>
+    <w:lvl w:ilvl="0">
+      <w:start w:val="1"/>
+      <w:numFmt w:val="decimal"/>
+      <w:lvlText w:val="%1."/>
+      <w:lvlJc w:val="left"/>
+      <w:pPr>
+        <w:tabs>
+          <w:tab w:val="num" w:pos="1080"/>
+        </w:tabs>
+        <w:ind w:left="1080" w:hanging="360"/>
+      </w:pPr>
+    </w:lvl>
+  </w:abstractNum>
+  <w:abstractNum w:abstractNumId="3" w15:restartNumberingAfterBreak="0">
+    <w:nsid w:val="FFFFFF7F"/>
+    <w:multiLevelType w:val="singleLevel"/>
+    <w:tmpl w:val="5D1A0FB8"/>
+    <w:lvl w:ilvl="0">
+      <w:start w:val="1"/>
+      <w:numFmt w:val="decimal"/>
+      <w:lvlText w:val="%1."/>
+      <w:lvlJc w:val="left"/>
+      <w:pPr>
+        <w:tabs>
+          <w:tab w:val="num" w:pos="720"/>
+        </w:tabs>
+        <w:ind w:left="720" w:hanging="360"/>
+      </w:pPr>
+    </w:lvl>
+  </w:abstractNum>
+  <w:abstractNum w:abstractNumId="4" w15:restartNumberingAfterBreak="0">
+    <w:nsid w:val="FFFFFF80"/>
+    <w:multiLevelType w:val="singleLevel"/>
+    <w:tmpl w:val="809C854C"/>
+    <w:lvl w:ilvl="0">
+      <w:start w:val="1"/>
+      <w:numFmt w:val="bullet"/>
+      <w:lvlText w:val=""/>
+      <w:lvlJc w:val="left"/>
+      <w:pPr>
+        <w:tabs>
+          <w:tab w:val="num" w:pos="1800"/>
+        </w:tabs>
+        <w:ind w:left="1800" w:hanging="360"/>
+      </w:pPr>
+      <w:rPr>
+        <w:rFonts w:ascii="Symbol" w:hAnsi="Symbol" w:hint="default"/>
+      </w:rPr>
+    </w:lvl>
+  </w:abstractNum>
+  <w:abstractNum w:abstractNumId="5" w15:restartNumberingAfterBreak="0">
+    <w:nsid w:val="FFFFFF81"/>
+    <w:multiLevelType w:val="singleLevel"/>
+    <w:tmpl w:val="B1DCCFAC"/>
+    <w:lvl w:ilvl="0">
+      <w:start w:val="1"/>
+      <w:numFmt w:val="bullet"/>
+      <w:lvlText w:val=""/>
+      <w:lvlJc w:val="left"/>
+      <w:pPr>
+        <w:tabs>
+          <w:tab w:val="num" w:pos="1440"/>
+        </w:tabs>
+        <w:ind w:left="1440" w:hanging="360"/>
+      </w:pPr>
+      <w:rPr>
+        <w:rFonts w:ascii="Symbol" w:hAnsi="Symbol" w:hint="default"/>
+      </w:rPr>
+    </w:lvl>
+  </w:abstractNum>
+  <w:abstractNum w:abstractNumId="6" w15:restartNumberingAfterBreak="0">
+    <w:nsid w:val="FFFFFF82"/>
+    <w:multiLevelType w:val="singleLevel"/>
+    <w:tmpl w:val="808AA422"/>
+    <w:lvl w:ilvl="0">
+      <w:start w:val="1"/>
+      <w:numFmt w:val="bullet"/>
+      <w:lvlText w:val=""/>
+      <w:lvlJc w:val="left"/>
+      <w:pPr>
+        <w:tabs>
+          <w:tab w:val="num" w:pos="1080"/>
+        </w:tabs>
+        <w:ind w:left="1080" w:hanging="360"/>
+      </w:pPr>
+      <w:rPr>
+        <w:rFonts w:ascii="Symbol" w:hAnsi="Symbol" w:hint="default"/>
+      </w:rPr>
+    </w:lvl>
+  </w:abstractNum>
+  <w:abstractNum w:abstractNumId="7" w15:restartNumberingAfterBreak="0">
+    <w:nsid w:val="FFFFFF83"/>
+    <w:multiLevelType w:val="singleLevel"/>
+    <w:tmpl w:val="56E27B3E"/>
+    <w:lvl w:ilvl="0">
+      <w:start w:val="1"/>
+      <w:numFmt w:val="bullet"/>
+      <w:lvlText w:val=""/>
+      <w:lvlJc w:val="left"/>
+      <w:pPr>
+        <w:tabs>
+          <w:tab w:val="num" w:pos="720"/>
+        </w:tabs>
+        <w:ind w:left="720" w:hanging="360"/>
+      </w:pPr>
+      <w:rPr>
+        <w:rFonts w:ascii="Symbol" w:hAnsi="Symbol" w:hint="default"/>
+      </w:rPr>
+    </w:lvl>
+  </w:abstractNum>
+  <w:abstractNum w:abstractNumId="8" w15:restartNumberingAfterBreak="0">
+    <w:nsid w:val="FFFFFF88"/>
+    <w:multiLevelType w:val="singleLevel"/>
+    <w:tmpl w:val="26C84DC0"/>
+    <w:lvl w:ilvl="0">
+      <w:start w:val="1"/>
+      <w:numFmt w:val="decimal"/>
+      <w:lvlText w:val="%1."/>
+      <w:lvlJc w:val="left"/>
+      <w:pPr>
+        <w:tabs>
+          <w:tab w:val="num" w:pos="360"/>
+        </w:tabs>
+        <w:ind w:left="360" w:hanging="360"/>
+      </w:pPr>
+    </w:lvl>
+  </w:abstractNum>
+  <w:abstractNum w:abstractNumId="9" w15:restartNumberingAfterBreak="0">
+    <w:nsid w:val="FFFFFF89"/>
+    <w:multiLevelType w:val="singleLevel"/>
+    <w:tmpl w:val="D14A97E4"/>
+    <w:lvl w:ilvl="0">
+      <w:start w:val="1"/>
+      <w:numFmt w:val="bullet"/>
+      <w:lvlText w:val=""/>
+      <w:lvlJc w:val="left"/>
+      <w:pPr>
+        <w:tabs>
+          <w:tab w:val="num" w:pos="360"/>
+        </w:tabs>
+        <w:ind w:left="360" w:hanging="360"/>
+      </w:pPr>
+      <w:rPr>
+        <w:rFonts w:ascii="Symbol" w:hAnsi="Symbol" w:hint="default"/>
+      </w:rPr>
+    </w:lvl>
+  </w:abstractNum>
+  <w:abstractNum w:abstractNumId="10" w15:restartNumberingAfterBreak="0">
+    <w:nsid w:val="3A6F68FF"/>
+    <w:multiLevelType w:val="hybridMultilevel"/>
+    <w:tmpl w:val="9714456E"/>
+    <w:lvl w:ilvl="0" w:tplc="B7884AB6">
+      <w:start w:val="1"/>
+      <w:numFmt w:val="decimal"/>
+      <w:lvlText w:val="UC05-%1."/>
+      <w:lvlJc w:val="left"/>
+      <w:pPr>
+        <w:ind w:left="720" w:hanging="360"/>
+      </w:pPr>
+      <w:rPr>
+        <w:rFonts w:hint="default"/>
+      </w:rPr>
+    </w:lvl>
+    <w:lvl w:ilvl="1" w:tplc="04090019" w:tentative="1">
+      <w:start w:val="1"/>
+      <w:numFmt w:val="lowerLetter"/>
+      <w:lvlText w:val="%2."/>
+      <w:lvlJc w:val="left"/>
+      <w:pPr>
+        <w:ind w:left="1440" w:hanging="360"/>
+      </w:pPr>
+    </w:lvl>
+    <w:lvl w:ilvl="2" w:tplc="0409001B" w:tentative="1">
+      <w:start w:val="1"/>
+      <w:numFmt w:val="lowerRoman"/>
+      <w:lvlText w:val="%3."/>
+      <w:lvlJc w:val="right"/>
+      <w:pPr>
+        <w:ind w:left="2160" w:hanging="180"/>
+      </w:pPr>
+    </w:lvl>
+    <w:lvl w:ilvl="3" w:tplc="0409000F" w:tentative="1">
+      <w:start w:val="1"/>
+      <w:numFmt w:val="decimal"/>
+      <w:lvlText w:val="%4."/>
+      <w:lvlJc w:val="left"/>
+      <w:pPr>
+        <w:ind w:left="2880" w:hanging="360"/>
+      </w:pPr>
+    </w:lvl>
+    <w:lvl w:ilvl="4" w:tplc="04090019" w:tentative="1">
+      <w:start w:val="1"/>
+      <w:numFmt w:val="lowerLetter"/>
+      <w:lvlText w:val="%5."/>
+      <w:lvlJc w:val="left"/>
+      <w:pPr>
+        <w:ind w:left="3600" w:hanging="360"/>
+      </w:pPr>
+    </w:lvl>
+    <w:lvl w:ilvl="5" w:tplc="0409001B" w:tentative="1">
+      <w:start w:val="1"/>
+      <w:numFmt w:val="lowerRoman"/>
+      <w:lvlText w:val="%6."/>
+      <w:lvlJc w:val="right"/>
+      <w:pPr>
+        <w:ind w:left="4320" w:hanging="180"/>
+      </w:pPr>
+    </w:lvl>
+    <w:lvl w:ilvl="6" w:tplc="0409000F" w:tentative="1">
+      <w:start w:val="1"/>
+      <w:numFmt w:val="decimal"/>
+      <w:lvlText w:val="%7."/>
+      <w:lvlJc w:val="left"/>
+      <w:pPr>
+        <w:ind w:left="5040" w:hanging="360"/>
+      </w:pPr>
+    </w:lvl>
+    <w:lvl w:ilvl="7" w:tplc="04090019" w:tentative="1">
+      <w:start w:val="1"/>
+      <w:numFmt w:val="lowerLetter"/>
+      <w:lvlText w:val="%8."/>
+      <w:lvlJc w:val="left"/>
+      <w:pPr>
+        <w:ind w:left="5760" w:hanging="360"/>
+      </w:pPr>
+    </w:lvl>
+    <w:lvl w:ilvl="8" w:tplc="0409001B" w:tentative="1">
+      <w:start w:val="1"/>
+      <w:numFmt w:val="lowerRoman"/>
+      <w:lvlText w:val="%9."/>
+      <w:lvlJc w:val="right"/>
+      <w:pPr>
+        <w:ind w:left="6480" w:hanging="180"/>
+      </w:pPr>
+    </w:lvl>
+  </w:abstractNum>
+  <w:num w:numId="1">
+    <w:abstractNumId w:val="9"/>
+  </w:num>
+  <w:num w:numId="2">
+    <w:abstractNumId w:val="7"/>
+  </w:num>
+  <w:num w:numId="3">
+    <w:abstractNumId w:val="6"/>
+  </w:num>
+  <w:num w:numId="4">
+    <w:abstractNumId w:val="5"/>
+  </w:num>
+  <w:num w:numId="5">
+    <w:abstractNumId w:val="4"/>
+  </w:num>
+  <w:num w:numId="6">
+    <w:abstractNumId w:val="8"/>
+  </w:num>
+  <w:num w:numId="7">
+    <w:abstractNumId w:val="3"/>
+  </w:num>
+  <w:num w:numId="8">
+    <w:abstractNumId w:val="2"/>
+  </w:num>
+  <w:num w:numId="9">
+    <w:abstractNumId w:val="1"/>
+  </w:num>
+  <w:num w:numId="10">
+    <w:abstractNumId w:val="0"/>
+  </w:num>
+  <w:num w:numId="11">
+    <w:abstractNumId w:val="10"/>
+  </w:num>
+</w:numbering>
 </file>
 
 <file path=word/styles.xml><?xml version="1.0" encoding="utf-8"?>
@@ -4647,6 +5013,50 @@
       <w:rFonts w:ascii="Roboto" w:hAnsi="Roboto"/>
     </w:rPr>
   </w:style>
+  <w:style w:type="paragraph" w:styleId="Caption">
+    <w:name w:val="caption"/>
+    <w:basedOn w:val="Normal"/>
+    <w:next w:val="Normal"/>
+    <w:uiPriority w:val="35"/>
+    <w:unhideWhenUsed/>
+    <w:qFormat/>
+    <w:rsid w:val="0003412D"/>
+    <w:pPr>
+      <w:spacing w:after="200"/>
+    </w:pPr>
+    <w:rPr>
+      <w:i/>
+      <w:iCs/>
+      <w:sz w:val="18"/>
+      <w:szCs w:val="18"/>
+    </w:rPr>
+  </w:style>
+  <w:style w:type="paragraph" w:styleId="TableofFigures">
+    <w:name w:val="table of figures"/>
+    <w:basedOn w:val="Normal"/>
+    <w:next w:val="Normal"/>
+    <w:uiPriority w:val="99"/>
+    <w:unhideWhenUsed/>
+    <w:rsid w:val="0049777D"/>
+    <w:pPr>
+      <w:spacing w:after="0"/>
+    </w:pPr>
+    <w:rPr>
+      <w:b/>
+      <w:sz w:val="20"/>
+    </w:rPr>
+  </w:style>
+  <w:style w:type="paragraph" w:styleId="ListParagraph">
+    <w:name w:val="List Paragraph"/>
+    <w:basedOn w:val="Normal"/>
+    <w:uiPriority w:val="34"/>
+    <w:qFormat/>
+    <w:rsid w:val="00D40ECC"/>
+    <w:pPr>
+      <w:ind w:left="720"/>
+      <w:contextualSpacing/>
+    </w:pPr>
+  </w:style>
 </w:styles>
 </file>
 
@@ -4804,12 +5214,12 @@
 
 <file path=word/glossary/fontTable.xml><?xml version="1.0" encoding="utf-8"?>
 <w:fonts xmlns:mc="http://schemas.openxmlformats.org/markup-compatibility/2006" xmlns:r="http://schemas.openxmlformats.org/officeDocument/2006/relationships" xmlns:w="http://schemas.openxmlformats.org/wordprocessingml/2006/main" xmlns:w14="http://schemas.microsoft.com/office/word/2010/wordml" xmlns:w15="http://schemas.microsoft.com/office/word/2012/wordml" xmlns:w16se="http://schemas.microsoft.com/office/word/2015/wordml/symex" mc:Ignorable="w14 w15 w16se">
-  <w:font w:name="Calibri">
-    <w:panose1 w:val="020F0502020204030204"/>
-    <w:charset w:val="00"/>
-    <w:family w:val="swiss"/>
+  <w:font w:name="Symbol">
+    <w:panose1 w:val="05050102010706020507"/>
+    <w:charset w:val="02"/>
+    <w:family w:val="roman"/>
     <w:pitch w:val="variable"/>
-    <w:sig w:usb0="E00002FF" w:usb1="4000ACFF" w:usb2="00000001" w:usb3="00000000" w:csb0="0000019F" w:csb1="00000000"/>
+    <w:sig w:usb0="00000000" w:usb1="10000000" w:usb2="00000000" w:usb3="00000000" w:csb0="80000000" w:csb1="00000000"/>
   </w:font>
   <w:font w:name="Times New Roman">
     <w:panose1 w:val="02020603050405020304"/>
@@ -4817,6 +5227,13 @@
     <w:family w:val="roman"/>
     <w:pitch w:val="variable"/>
     <w:sig w:usb0="E0002EFF" w:usb1="C0007843" w:usb2="00000009" w:usb3="00000000" w:csb0="000001FF" w:csb1="00000000"/>
+  </w:font>
+  <w:font w:name="Calibri">
+    <w:panose1 w:val="020F0502020204030204"/>
+    <w:charset w:val="00"/>
+    <w:family w:val="swiss"/>
+    <w:pitch w:val="variable"/>
+    <w:sig w:usb0="E00002FF" w:usb1="4000ACFF" w:usb2="00000001" w:usb3="00000000" w:csb0="0000019F" w:csb1="00000000"/>
   </w:font>
   <w:font w:name="Roboto">
     <w:panose1 w:val="02000000000000000000"/>
@@ -4858,6 +5275,9 @@
   <w:rsids>
     <w:rsidRoot w:val="00394493"/>
     <w:rsid w:val="00394493"/>
+    <w:rsid w:val="00395B85"/>
+    <w:rsid w:val="00750A1F"/>
+    <w:rsid w:val="009C026C"/>
   </w:rsids>
   <m:mathPr>
     <m:mathFont m:val="Cambria Math"/>
@@ -5601,7 +6021,7 @@
 </file>
 
 <file path=customXml/itemProps1.xml><?xml version="1.0" encoding="utf-8"?>
-<ds:datastoreItem xmlns:ds="http://schemas.openxmlformats.org/officeDocument/2006/customXml" ds:itemID="{7E615912-A26A-4871-B6D3-2837E17B3F8E}">
+<ds:datastoreItem xmlns:ds="http://schemas.openxmlformats.org/officeDocument/2006/customXml" ds:itemID="{E4FF5745-332C-48A9-AE62-6EF55DC86F95}">
   <ds:schemaRefs>
     <ds:schemaRef ds:uri="http://schemas.openxmlformats.org/officeDocument/2006/bibliography"/>
   </ds:schemaRefs>

</xml_diff>

<commit_message>
Update Use Case Activity Diagram and the list of actors. v1.1
</commit_message>
<xml_diff>
--- a/Ice Cream Manager/Documentation/Working Documents/Use Case - Process Batch File.docx
+++ b/Ice Cream Manager/Documentation/Working Documents/Use Case - Process Batch File.docx
@@ -136,7 +136,7 @@
             <w:t>1</w:t>
           </w:r>
           <w:r>
-            <w:t>.0</w:t>
+            <w:t>.1</w:t>
           </w:r>
         </w:sdtContent>
       </w:sdt>
@@ -427,6 +427,66 @@
           <w:tcPr>
             <w:tcW w:w="900" w:type="dxa"/>
             <w:tcBorders>
+              <w:bottom w:val="none" w:sz="0" w:space="0" w:color="auto"/>
+            </w:tcBorders>
+          </w:tcPr>
+          <w:p>
+            <w:pPr>
+              <w:jc w:val="center"/>
+            </w:pPr>
+            <w:r>
+              <w:t>1.0</w:t>
+            </w:r>
+          </w:p>
+        </w:tc>
+        <w:tc>
+          <w:tcPr>
+            <w:tcW w:w="1170" w:type="dxa"/>
+            <w:tcBorders>
+              <w:bottom w:val="none" w:sz="0" w:space="0" w:color="auto"/>
+            </w:tcBorders>
+          </w:tcPr>
+          <w:p>
+            <w:pPr>
+              <w:jc w:val="center"/>
+            </w:pPr>
+            <w:r>
+              <w:t>2016-3-2</w:t>
+            </w:r>
+          </w:p>
+        </w:tc>
+        <w:tc>
+          <w:tcPr>
+            <w:tcW w:w="1710" w:type="dxa"/>
+            <w:tcBorders>
+              <w:bottom w:val="none" w:sz="0" w:space="0" w:color="auto"/>
+            </w:tcBorders>
+          </w:tcPr>
+          <w:p>
+            <w:r>
+              <w:t>Marc King</w:t>
+            </w:r>
+          </w:p>
+        </w:tc>
+        <w:tc>
+          <w:tcPr>
+            <w:tcW w:w="6290" w:type="dxa"/>
+            <w:tcBorders>
+              <w:bottom w:val="none" w:sz="0" w:space="0" w:color="auto"/>
+            </w:tcBorders>
+          </w:tcPr>
+          <w:p>
+            <w:r>
+              <w:t>Baselined for pre-submission.</w:t>
+            </w:r>
+          </w:p>
+        </w:tc>
+      </w:tr>
+      <w:tr>
+        <w:tc>
+          <w:tcPr>
+            <w:tcW w:w="900" w:type="dxa"/>
+            <w:tcBorders>
               <w:bottom w:val="single" w:sz="4" w:space="0" w:color="auto"/>
             </w:tcBorders>
           </w:tcPr>
@@ -435,7 +495,7 @@
               <w:jc w:val="center"/>
             </w:pPr>
             <w:r>
-              <w:t>1.0</w:t>
+              <w:t>1.1</w:t>
             </w:r>
           </w:p>
         </w:tc>
@@ -451,7 +511,7 @@
               <w:jc w:val="center"/>
             </w:pPr>
             <w:r>
-              <w:t>2016-3-2</w:t>
+              <w:t>2016-3-7</w:t>
             </w:r>
           </w:p>
         </w:tc>
@@ -477,7 +537,7 @@
           </w:tcPr>
           <w:p>
             <w:r>
-              <w:t>Baselined for pre-submission.</w:t>
+              <w:t>Revised activity diagram and actor list.</w:t>
             </w:r>
           </w:p>
         </w:tc>
@@ -543,7 +603,7 @@
             </w:rPr>
             <w:fldChar w:fldCharType="separate"/>
           </w:r>
-          <w:hyperlink w:anchor="_Toc444718266" w:history="1">
+          <w:hyperlink w:anchor="_Toc445113045" w:history="1">
             <w:r>
               <w:rPr>
                 <w:rStyle w:val="Hyperlink"/>
@@ -570,7 +630,7 @@
                 <w:noProof/>
                 <w:webHidden/>
               </w:rPr>
-              <w:instrText xml:space="preserve"> PAGEREF _Toc444718266 \h </w:instrText>
+              <w:instrText xml:space="preserve"> PAGEREF _Toc445113045 \h </w:instrText>
             </w:r>
             <w:r>
               <w:rPr>
@@ -590,7 +650,7 @@
                 <w:noProof/>
                 <w:webHidden/>
               </w:rPr>
-              <w:t>4</w:t>
+              <w:t>2</w:t>
             </w:r>
             <w:r>
               <w:rPr>
@@ -611,7 +671,7 @@
               <w:sz w:val="22"/>
             </w:rPr>
           </w:pPr>
-          <w:hyperlink w:anchor="_Toc444718267" w:history="1">
+          <w:hyperlink w:anchor="_Toc445113046" w:history="1">
             <w:r>
               <w:rPr>
                 <w:rStyle w:val="Hyperlink"/>
@@ -638,7 +698,7 @@
                 <w:noProof/>
                 <w:webHidden/>
               </w:rPr>
-              <w:instrText xml:space="preserve"> PAGEREF _Toc444718267 \h </w:instrText>
+              <w:instrText xml:space="preserve"> PAGEREF _Toc445113046 \h </w:instrText>
             </w:r>
             <w:r>
               <w:rPr>
@@ -658,7 +718,7 @@
                 <w:noProof/>
                 <w:webHidden/>
               </w:rPr>
-              <w:t>4</w:t>
+              <w:t>2</w:t>
             </w:r>
             <w:r>
               <w:rPr>
@@ -681,7 +741,7 @@
               <w:sz w:val="22"/>
             </w:rPr>
           </w:pPr>
-          <w:hyperlink w:anchor="_Toc444718268" w:history="1">
+          <w:hyperlink w:anchor="_Toc445113047" w:history="1">
             <w:r>
               <w:rPr>
                 <w:rStyle w:val="Hyperlink"/>
@@ -708,7 +768,7 @@
                 <w:noProof/>
                 <w:webHidden/>
               </w:rPr>
-              <w:instrText xml:space="preserve"> PAGEREF _Toc444718268 \h </w:instrText>
+              <w:instrText xml:space="preserve"> PAGEREF _Toc445113047 \h </w:instrText>
             </w:r>
             <w:r>
               <w:rPr>
@@ -728,7 +788,7 @@
                 <w:noProof/>
                 <w:webHidden/>
               </w:rPr>
-              <w:t>4</w:t>
+              <w:t>2</w:t>
             </w:r>
             <w:r>
               <w:rPr>
@@ -751,7 +811,7 @@
               <w:sz w:val="22"/>
             </w:rPr>
           </w:pPr>
-          <w:hyperlink w:anchor="_Toc444718269" w:history="1">
+          <w:hyperlink w:anchor="_Toc445113048" w:history="1">
             <w:r>
               <w:rPr>
                 <w:rStyle w:val="Hyperlink"/>
@@ -778,7 +838,7 @@
                 <w:noProof/>
                 <w:webHidden/>
               </w:rPr>
-              <w:instrText xml:space="preserve"> PAGEREF _Toc444718269 \h </w:instrText>
+              <w:instrText xml:space="preserve"> PAGEREF _Toc445113048 \h </w:instrText>
             </w:r>
             <w:r>
               <w:rPr>
@@ -798,7 +858,7 @@
                 <w:noProof/>
                 <w:webHidden/>
               </w:rPr>
-              <w:t>4</w:t>
+              <w:t>2</w:t>
             </w:r>
             <w:r>
               <w:rPr>
@@ -819,7 +879,7 @@
               <w:sz w:val="22"/>
             </w:rPr>
           </w:pPr>
-          <w:hyperlink w:anchor="_Toc444718270" w:history="1">
+          <w:hyperlink w:anchor="_Toc445113049" w:history="1">
             <w:r>
               <w:rPr>
                 <w:rStyle w:val="Hyperlink"/>
@@ -846,7 +906,7 @@
                 <w:noProof/>
                 <w:webHidden/>
               </w:rPr>
-              <w:instrText xml:space="preserve"> PAGEREF _Toc444718270 \h </w:instrText>
+              <w:instrText xml:space="preserve"> PAGEREF _Toc445113049 \h </w:instrText>
             </w:r>
             <w:r>
               <w:rPr>
@@ -866,7 +926,7 @@
                 <w:noProof/>
                 <w:webHidden/>
               </w:rPr>
-              <w:t>4</w:t>
+              <w:t>2</w:t>
             </w:r>
             <w:r>
               <w:rPr>
@@ -887,7 +947,7 @@
               <w:sz w:val="22"/>
             </w:rPr>
           </w:pPr>
-          <w:hyperlink w:anchor="_Toc444718271" w:history="1">
+          <w:hyperlink w:anchor="_Toc445113050" w:history="1">
             <w:r>
               <w:rPr>
                 <w:rStyle w:val="Hyperlink"/>
@@ -914,7 +974,7 @@
                 <w:noProof/>
                 <w:webHidden/>
               </w:rPr>
-              <w:instrText xml:space="preserve"> PAGEREF _Toc444718271 \h </w:instrText>
+              <w:instrText xml:space="preserve"> PAGEREF _Toc445113050 \h </w:instrText>
             </w:r>
             <w:r>
               <w:rPr>
@@ -934,7 +994,7 @@
                 <w:noProof/>
                 <w:webHidden/>
               </w:rPr>
-              <w:t>4</w:t>
+              <w:t>2</w:t>
             </w:r>
             <w:r>
               <w:rPr>
@@ -957,7 +1017,7 @@
               <w:sz w:val="22"/>
             </w:rPr>
           </w:pPr>
-          <w:hyperlink w:anchor="_Toc444718272" w:history="1">
+          <w:hyperlink w:anchor="_Toc445113051" w:history="1">
             <w:r>
               <w:rPr>
                 <w:rStyle w:val="Hyperlink"/>
@@ -984,7 +1044,7 @@
                 <w:noProof/>
                 <w:webHidden/>
               </w:rPr>
-              <w:instrText xml:space="preserve"> PAGEREF _Toc444718272 \h </w:instrText>
+              <w:instrText xml:space="preserve"> PAGEREF _Toc445113051 \h </w:instrText>
             </w:r>
             <w:r>
               <w:rPr>
@@ -1004,7 +1064,7 @@
                 <w:noProof/>
                 <w:webHidden/>
               </w:rPr>
-              <w:t>4</w:t>
+              <w:t>2</w:t>
             </w:r>
             <w:r>
               <w:rPr>
@@ -1025,7 +1085,7 @@
               <w:sz w:val="22"/>
             </w:rPr>
           </w:pPr>
-          <w:hyperlink w:anchor="_Toc444718273" w:history="1">
+          <w:hyperlink w:anchor="_Toc445113052" w:history="1">
             <w:r>
               <w:rPr>
                 <w:rStyle w:val="Hyperlink"/>
@@ -1052,7 +1112,7 @@
                 <w:noProof/>
                 <w:webHidden/>
               </w:rPr>
-              <w:instrText xml:space="preserve"> PAGEREF _Toc444718273 \h </w:instrText>
+              <w:instrText xml:space="preserve"> PAGEREF _Toc445113052 \h </w:instrText>
             </w:r>
             <w:r>
               <w:rPr>
@@ -1072,7 +1132,7 @@
                 <w:noProof/>
                 <w:webHidden/>
               </w:rPr>
-              <w:t>4</w:t>
+              <w:t>2</w:t>
             </w:r>
             <w:r>
               <w:rPr>
@@ -1095,7 +1155,7 @@
               <w:sz w:val="22"/>
             </w:rPr>
           </w:pPr>
-          <w:hyperlink w:anchor="_Toc444718274" w:history="1">
+          <w:hyperlink w:anchor="_Toc445113053" w:history="1">
             <w:r>
               <w:rPr>
                 <w:rStyle w:val="Hyperlink"/>
@@ -1122,7 +1182,7 @@
                 <w:noProof/>
                 <w:webHidden/>
               </w:rPr>
-              <w:instrText xml:space="preserve"> PAGEREF _Toc444718274 \h </w:instrText>
+              <w:instrText xml:space="preserve"> PAGEREF _Toc445113053 \h </w:instrText>
             </w:r>
             <w:r>
               <w:rPr>
@@ -1142,7 +1202,7 @@
                 <w:noProof/>
                 <w:webHidden/>
               </w:rPr>
-              <w:t>4</w:t>
+              <w:t>2</w:t>
             </w:r>
             <w:r>
               <w:rPr>
@@ -1165,7 +1225,7 @@
               <w:sz w:val="22"/>
             </w:rPr>
           </w:pPr>
-          <w:hyperlink w:anchor="_Toc444718275" w:history="1">
+          <w:hyperlink w:anchor="_Toc445113054" w:history="1">
             <w:r>
               <w:rPr>
                 <w:rStyle w:val="Hyperlink"/>
@@ -1192,7 +1252,7 @@
                 <w:noProof/>
                 <w:webHidden/>
               </w:rPr>
-              <w:instrText xml:space="preserve"> PAGEREF _Toc444718275 \h </w:instrText>
+              <w:instrText xml:space="preserve"> PAGEREF _Toc445113054 \h </w:instrText>
             </w:r>
             <w:r>
               <w:rPr>
@@ -1212,7 +1272,7 @@
                 <w:noProof/>
                 <w:webHidden/>
               </w:rPr>
-              <w:t>4</w:t>
+              <w:t>2</w:t>
             </w:r>
             <w:r>
               <w:rPr>
@@ -1233,7 +1293,7 @@
               <w:sz w:val="22"/>
             </w:rPr>
           </w:pPr>
-          <w:hyperlink w:anchor="_Toc444718276" w:history="1">
+          <w:hyperlink w:anchor="_Toc445113055" w:history="1">
             <w:r>
               <w:rPr>
                 <w:rStyle w:val="Hyperlink"/>
@@ -1260,7 +1320,7 @@
                 <w:noProof/>
                 <w:webHidden/>
               </w:rPr>
-              <w:instrText xml:space="preserve"> PAGEREF _Toc444718276 \h </w:instrText>
+              <w:instrText xml:space="preserve"> PAGEREF _Toc445113055 \h </w:instrText>
             </w:r>
             <w:r>
               <w:rPr>
@@ -1280,7 +1340,7 @@
                 <w:noProof/>
                 <w:webHidden/>
               </w:rPr>
-              <w:t>5</w:t>
+              <w:t>2</w:t>
             </w:r>
             <w:r>
               <w:rPr>
@@ -1301,7 +1361,7 @@
               <w:sz w:val="22"/>
             </w:rPr>
           </w:pPr>
-          <w:hyperlink w:anchor="_Toc444718277" w:history="1">
+          <w:hyperlink w:anchor="_Toc445113056" w:history="1">
             <w:r>
               <w:rPr>
                 <w:rStyle w:val="Hyperlink"/>
@@ -1328,7 +1388,7 @@
                 <w:noProof/>
                 <w:webHidden/>
               </w:rPr>
-              <w:instrText xml:space="preserve"> PAGEREF _Toc444718277 \h </w:instrText>
+              <w:instrText xml:space="preserve"> PAGEREF _Toc445113056 \h </w:instrText>
             </w:r>
             <w:r>
               <w:rPr>
@@ -1348,7 +1408,7 @@
                 <w:noProof/>
                 <w:webHidden/>
               </w:rPr>
-              <w:t>6</w:t>
+              <w:t>2</w:t>
             </w:r>
             <w:r>
               <w:rPr>
@@ -1371,13 +1431,13 @@
               <w:sz w:val="22"/>
             </w:rPr>
           </w:pPr>
-          <w:hyperlink w:anchor="_Toc444718278" w:history="1">
+          <w:hyperlink w:anchor="_Toc445113057" w:history="1">
             <w:r>
               <w:rPr>
                 <w:rStyle w:val="Hyperlink"/>
                 <w:noProof/>
               </w:rPr>
-              <w:t>7.1 Process Valid Batch File</w:t>
+              <w:t>7.1 Merge Valid Batch File</w:t>
             </w:r>
             <w:r>
               <w:rPr>
@@ -1398,7 +1458,7 @@
                 <w:noProof/>
                 <w:webHidden/>
               </w:rPr>
-              <w:instrText xml:space="preserve"> PAGEREF _Toc444718278 \h </w:instrText>
+              <w:instrText xml:space="preserve"> PAGEREF _Toc445113057 \h </w:instrText>
             </w:r>
             <w:r>
               <w:rPr>
@@ -1418,7 +1478,7 @@
                 <w:noProof/>
                 <w:webHidden/>
               </w:rPr>
-              <w:t>6</w:t>
+              <w:t>2</w:t>
             </w:r>
             <w:r>
               <w:rPr>
@@ -1439,7 +1499,7 @@
               <w:sz w:val="22"/>
             </w:rPr>
           </w:pPr>
-          <w:hyperlink w:anchor="_Toc444718279" w:history="1">
+          <w:hyperlink w:anchor="_Toc445113058" w:history="1">
             <w:r>
               <w:rPr>
                 <w:rStyle w:val="Hyperlink"/>
@@ -1466,7 +1526,7 @@
                 <w:noProof/>
                 <w:webHidden/>
               </w:rPr>
-              <w:instrText xml:space="preserve"> PAGEREF _Toc444718279 \h </w:instrText>
+              <w:instrText xml:space="preserve"> PAGEREF _Toc445113058 \h </w:instrText>
             </w:r>
             <w:r>
               <w:rPr>
@@ -1486,7 +1546,7 @@
                 <w:noProof/>
                 <w:webHidden/>
               </w:rPr>
-              <w:t>6</w:t>
+              <w:t>2</w:t>
             </w:r>
             <w:r>
               <w:rPr>
@@ -1509,7 +1569,7 @@
               <w:sz w:val="22"/>
             </w:rPr>
           </w:pPr>
-          <w:hyperlink w:anchor="_Toc444718280" w:history="1">
+          <w:hyperlink w:anchor="_Toc445113059" w:history="1">
             <w:r>
               <w:rPr>
                 <w:rStyle w:val="Hyperlink"/>
@@ -1536,7 +1596,7 @@
                 <w:noProof/>
                 <w:webHidden/>
               </w:rPr>
-              <w:instrText xml:space="preserve"> PAGEREF _Toc444718280 \h </w:instrText>
+              <w:instrText xml:space="preserve"> PAGEREF _Toc445113059 \h </w:instrText>
             </w:r>
             <w:r>
               <w:rPr>
@@ -1556,7 +1616,7 @@
                 <w:noProof/>
                 <w:webHidden/>
               </w:rPr>
-              <w:t>6</w:t>
+              <w:t>2</w:t>
             </w:r>
             <w:r>
               <w:rPr>
@@ -1577,7 +1637,7 @@
               <w:sz w:val="22"/>
             </w:rPr>
           </w:pPr>
-          <w:hyperlink w:anchor="_Toc444718281" w:history="1">
+          <w:hyperlink w:anchor="_Toc445113060" w:history="1">
             <w:r>
               <w:rPr>
                 <w:rStyle w:val="Hyperlink"/>
@@ -1604,7 +1664,7 @@
                 <w:noProof/>
                 <w:webHidden/>
               </w:rPr>
-              <w:instrText xml:space="preserve"> PAGEREF _Toc444718281 \h </w:instrText>
+              <w:instrText xml:space="preserve"> PAGEREF _Toc445113060 \h </w:instrText>
             </w:r>
             <w:r>
               <w:rPr>
@@ -1624,7 +1684,7 @@
                 <w:noProof/>
                 <w:webHidden/>
               </w:rPr>
-              <w:t>6</w:t>
+              <w:t>2</w:t>
             </w:r>
             <w:r>
               <w:rPr>
@@ -1645,7 +1705,7 @@
               <w:sz w:val="22"/>
             </w:rPr>
           </w:pPr>
-          <w:hyperlink w:anchor="_Toc444718282" w:history="1">
+          <w:hyperlink w:anchor="_Toc445113061" w:history="1">
             <w:r>
               <w:rPr>
                 <w:rStyle w:val="Hyperlink"/>
@@ -1672,7 +1732,7 @@
                 <w:noProof/>
                 <w:webHidden/>
               </w:rPr>
-              <w:instrText xml:space="preserve"> PAGEREF _Toc444718282 \h </w:instrText>
+              <w:instrText xml:space="preserve"> PAGEREF _Toc445113061 \h </w:instrText>
             </w:r>
             <w:r>
               <w:rPr>
@@ -1692,7 +1752,7 @@
                 <w:noProof/>
                 <w:webHidden/>
               </w:rPr>
-              <w:t>7</w:t>
+              <w:t>2</w:t>
             </w:r>
             <w:r>
               <w:rPr>
@@ -1720,7 +1780,6 @@
         <w:pStyle w:val="TOCHeading"/>
         <w:pageBreakBefore w:val="0"/>
       </w:pPr>
-      <w:bookmarkStart w:id="0" w:name="_GoBack"/>
       <w:r>
         <w:t>Table of Figures</w:t>
       </w:r>
@@ -1747,7 +1806,7 @@
       <w:r>
         <w:fldChar w:fldCharType="separate"/>
       </w:r>
-      <w:hyperlink w:anchor="_Toc444718283" w:history="1">
+      <w:hyperlink w:anchor="_Toc445113062" w:history="1">
         <w:r>
           <w:rPr>
             <w:rStyle w:val="Hyperlink"/>
@@ -1774,7 +1833,7 @@
             <w:noProof/>
             <w:webHidden/>
           </w:rPr>
-          <w:instrText xml:space="preserve"> PAGEREF _Toc444718283 \h </w:instrText>
+          <w:instrText xml:space="preserve"> PAGEREF _Toc445113062 \h </w:instrText>
         </w:r>
         <w:r>
           <w:rPr>
@@ -1794,7 +1853,7 @@
             <w:noProof/>
             <w:webHidden/>
           </w:rPr>
-          <w:t>5</w:t>
+          <w:t>2</w:t>
         </w:r>
         <w:r>
           <w:rPr>
@@ -1812,7 +1871,6 @@
       <w:r>
         <w:fldChar w:fldCharType="end"/>
       </w:r>
-      <w:bookmarkEnd w:id="0"/>
       <w:r>
         <w:br w:type="page"/>
       </w:r>
@@ -1821,7 +1879,7 @@
       <w:pPr>
         <w:pStyle w:val="Heading1"/>
       </w:pPr>
-      <w:bookmarkStart w:id="1" w:name="_Toc444718266"/>
+      <w:bookmarkStart w:id="0" w:name="_Toc445113045"/>
       <w:r>
         <w:lastRenderedPageBreak/>
         <w:t>1.</w:t>
@@ -1832,7 +1890,7 @@
       <w:r>
         <w:t xml:space="preserve"> Introduction</w:t>
       </w:r>
-      <w:bookmarkEnd w:id="1"/>
+      <w:bookmarkEnd w:id="0"/>
     </w:p>
     <w:p>
       <w:r>
@@ -1843,7 +1901,7 @@
       <w:pPr>
         <w:pStyle w:val="Heading1"/>
       </w:pPr>
-      <w:bookmarkStart w:id="2" w:name="_Toc444718267"/>
+      <w:bookmarkStart w:id="1" w:name="_Toc445113046"/>
       <w:r>
         <w:t>2.</w:t>
       </w:r>
@@ -1853,7 +1911,7 @@
       <w:r>
         <w:t xml:space="preserve"> Use Case Information</w:t>
       </w:r>
-      <w:bookmarkEnd w:id="2"/>
+      <w:bookmarkEnd w:id="1"/>
       <w:r>
         <w:t xml:space="preserve"> </w:t>
       </w:r>
@@ -1862,11 +1920,11 @@
       <w:pPr>
         <w:pStyle w:val="Heading2"/>
       </w:pPr>
-      <w:bookmarkStart w:id="3" w:name="_Toc444718268"/>
+      <w:bookmarkStart w:id="2" w:name="_Toc445113047"/>
       <w:r>
         <w:t>2.1 Actors</w:t>
       </w:r>
-      <w:bookmarkEnd w:id="3"/>
+      <w:bookmarkEnd w:id="2"/>
       <w:r>
         <w:t xml:space="preserve"> </w:t>
       </w:r>
@@ -1972,12 +2030,53 @@
           <w:tcPr>
             <w:tcW w:w="2072" w:type="dxa"/>
             <w:tcBorders>
+              <w:bottom w:val="none" w:sz="0" w:space="0" w:color="auto"/>
+            </w:tcBorders>
+          </w:tcPr>
+          <w:p>
+            <w:r>
+              <w:t>Process</w:t>
+            </w:r>
+          </w:p>
+        </w:tc>
+        <w:tc>
+          <w:tcPr>
+            <w:tcW w:w="1712" w:type="dxa"/>
+            <w:tcBorders>
+              <w:bottom w:val="none" w:sz="0" w:space="0" w:color="auto"/>
+            </w:tcBorders>
+          </w:tcPr>
+          <w:p>
+            <w:r>
+              <w:t>Secondary</w:t>
+            </w:r>
+          </w:p>
+        </w:tc>
+        <w:tc>
+          <w:tcPr>
+            <w:tcW w:w="6296" w:type="dxa"/>
+            <w:tcBorders>
+              <w:bottom w:val="none" w:sz="0" w:space="0" w:color="auto"/>
+            </w:tcBorders>
+          </w:tcPr>
+          <w:p>
+            <w:r>
+              <w:t>The system that merges the batch file with the database.</w:t>
+            </w:r>
+          </w:p>
+        </w:tc>
+      </w:tr>
+      <w:tr>
+        <w:tc>
+          <w:tcPr>
+            <w:tcW w:w="2072" w:type="dxa"/>
+            <w:tcBorders>
               <w:bottom w:val="single" w:sz="4" w:space="0" w:color="auto"/>
             </w:tcBorders>
           </w:tcPr>
           <w:p>
             <w:r>
-              <w:t>Processor</w:t>
+              <w:t>View</w:t>
             </w:r>
           </w:p>
         </w:tc>
@@ -2003,7 +2102,7 @@
           </w:tcPr>
           <w:p>
             <w:r>
-              <w:t>The system that merges the batch file with the database.</w:t>
+              <w:t>The system that displays information to the user.</w:t>
             </w:r>
           </w:p>
         </w:tc>
@@ -2014,11 +2113,11 @@
       <w:pPr>
         <w:pStyle w:val="Heading2"/>
       </w:pPr>
-      <w:bookmarkStart w:id="4" w:name="_Toc444718269"/>
+      <w:bookmarkStart w:id="3" w:name="_Toc445113048"/>
       <w:r>
         <w:t>2.2 Use Case Interaction</w:t>
       </w:r>
-      <w:bookmarkEnd w:id="4"/>
+      <w:bookmarkEnd w:id="3"/>
     </w:p>
     <w:p>
       <w:r>
@@ -2029,7 +2128,7 @@
       <w:pPr>
         <w:pStyle w:val="Heading1"/>
       </w:pPr>
-      <w:bookmarkStart w:id="5" w:name="_Toc444718270"/>
+      <w:bookmarkStart w:id="4" w:name="_Toc445113049"/>
       <w:r>
         <w:t>3.</w:t>
       </w:r>
@@ -2039,7 +2138,7 @@
       <w:r>
         <w:t xml:space="preserve"> Trigger</w:t>
       </w:r>
-      <w:bookmarkEnd w:id="5"/>
+      <w:bookmarkEnd w:id="4"/>
     </w:p>
     <w:p>
       <w:r>
@@ -2050,7 +2149,7 @@
       <w:pPr>
         <w:pStyle w:val="Heading1"/>
       </w:pPr>
-      <w:bookmarkStart w:id="6" w:name="_Toc444718271"/>
+      <w:bookmarkStart w:id="5" w:name="_Toc445113050"/>
       <w:r>
         <w:t>4.</w:t>
       </w:r>
@@ -2060,20 +2159,20 @@
       <w:r>
         <w:t xml:space="preserve"> Pre-condition</w:t>
       </w:r>
-      <w:bookmarkEnd w:id="6"/>
+      <w:bookmarkEnd w:id="5"/>
     </w:p>
     <w:p>
       <w:pPr>
         <w:pStyle w:val="Heading2"/>
       </w:pPr>
-      <w:bookmarkStart w:id="7" w:name="_Toc444718272"/>
+      <w:bookmarkStart w:id="6" w:name="_Toc445113051"/>
       <w:r>
         <w:t xml:space="preserve">4.1 </w:t>
       </w:r>
       <w:r>
         <w:t>File Existence</w:t>
       </w:r>
-      <w:bookmarkEnd w:id="7"/>
+      <w:bookmarkEnd w:id="6"/>
     </w:p>
     <w:p>
       <w:r>
@@ -2084,7 +2183,7 @@
       <w:pPr>
         <w:pStyle w:val="Heading1"/>
       </w:pPr>
-      <w:bookmarkStart w:id="8" w:name="_Toc444718273"/>
+      <w:bookmarkStart w:id="7" w:name="_Toc445113052"/>
       <w:r>
         <w:t>5.</w:t>
       </w:r>
@@ -2097,20 +2196,20 @@
       <w:r>
         <w:t>s</w:t>
       </w:r>
-      <w:bookmarkEnd w:id="8"/>
+      <w:bookmarkEnd w:id="7"/>
     </w:p>
     <w:p>
       <w:pPr>
         <w:pStyle w:val="Heading2"/>
       </w:pPr>
-      <w:bookmarkStart w:id="9" w:name="_Toc444718274"/>
+      <w:bookmarkStart w:id="8" w:name="_Toc445113053"/>
       <w:r>
         <w:t xml:space="preserve">5.1 </w:t>
       </w:r>
       <w:r>
         <w:t>Batch File Merged</w:t>
       </w:r>
-      <w:bookmarkEnd w:id="9"/>
+      <w:bookmarkEnd w:id="8"/>
     </w:p>
     <w:p>
       <w:r>
@@ -2121,14 +2220,15 @@
       <w:pPr>
         <w:pStyle w:val="Heading2"/>
       </w:pPr>
-      <w:bookmarkStart w:id="10" w:name="_Toc444718275"/>
-      <w:r>
+      <w:bookmarkStart w:id="9" w:name="_Toc445113054"/>
+      <w:r>
+        <w:lastRenderedPageBreak/>
         <w:t xml:space="preserve">5.2 </w:t>
       </w:r>
       <w:r>
         <w:t>Batch File Rejected</w:t>
       </w:r>
-      <w:bookmarkEnd w:id="10"/>
+      <w:bookmarkEnd w:id="9"/>
     </w:p>
     <w:p>
       <w:r>
@@ -2139,9 +2239,8 @@
       <w:pPr>
         <w:pStyle w:val="Heading1"/>
       </w:pPr>
-      <w:bookmarkStart w:id="11" w:name="_Toc444718276"/>
-      <w:r>
-        <w:lastRenderedPageBreak/>
+      <w:bookmarkStart w:id="10" w:name="_Toc445113055"/>
+      <w:r>
         <w:t>6.</w:t>
       </w:r>
       <w:r>
@@ -2152,16 +2251,142 @@
       </w:r>
       <w:r>
         <w:t>Activity Diagram</w:t>
+      </w:r>
+      <w:bookmarkEnd w:id="10"/>
+    </w:p>
+    <w:p>
+      <w:r>
+        <w:t xml:space="preserve">See </w:t>
+      </w:r>
+      <w:fldSimple w:instr=" REF _Ref445112921 ">
+        <w:r>
+          <w:t xml:space="preserve">Diagram </w:t>
+        </w:r>
+        <w:r>
+          <w:rPr>
+            <w:noProof/>
+          </w:rPr>
+          <w:t>1</w:t>
+        </w:r>
+        <w:r>
+          <w:t>: Use Case Activity Diagram</w:t>
+        </w:r>
+      </w:fldSimple>
+      <w:r>
+        <w:t xml:space="preserve"> on page </w:t>
+      </w:r>
+      <w:fldSimple w:instr=" PAGEREF _Ref445112933 ">
+        <w:r>
+          <w:rPr>
+            <w:noProof/>
+          </w:rPr>
+          <w:t>6</w:t>
+        </w:r>
+      </w:fldSimple>
+      <w:r>
+        <w:t>.</w:t>
+      </w:r>
+    </w:p>
+    <w:p>
+      <w:pPr>
+        <w:pStyle w:val="Heading1"/>
+      </w:pPr>
+      <w:bookmarkStart w:id="11" w:name="_Toc445113056"/>
+      <w:r>
+        <w:t>7.0 Main/Basic Flow of Events</w:t>
       </w:r>
       <w:bookmarkEnd w:id="11"/>
     </w:p>
+    <w:p>
+      <w:pPr>
+        <w:pStyle w:val="Heading2"/>
+      </w:pPr>
+      <w:bookmarkStart w:id="12" w:name="_Toc445113057"/>
+      <w:r>
+        <w:t>7.1 Merge Valid Batch File</w:t>
+      </w:r>
+      <w:bookmarkEnd w:id="12"/>
+    </w:p>
+    <w:p>
+      <w:r>
+        <w:t>The manager loads a batch file from the computer’s local file</w:t>
+      </w:r>
+      <w:bookmarkStart w:id="13" w:name="_GoBack"/>
+      <w:bookmarkEnd w:id="13"/>
+      <w:r>
+        <w:t xml:space="preserve"> system. The processor analyzes the batch file for format conformance. After the batch file has been confirmed to conform to the required format, the data within the batch file is merged with the database used by the software product.</w:t>
+      </w:r>
+    </w:p>
+    <w:p>
+      <w:pPr>
+        <w:pStyle w:val="Heading1"/>
+      </w:pPr>
+      <w:bookmarkStart w:id="14" w:name="_Toc445113058"/>
+      <w:r>
+        <w:t>8.0 Alternate/Exception Flow of Events</w:t>
+      </w:r>
+      <w:bookmarkEnd w:id="14"/>
+      <w:r>
+        <w:t xml:space="preserve"> </w:t>
+      </w:r>
+    </w:p>
+    <w:p>
+      <w:pPr>
+        <w:pStyle w:val="Heading2"/>
+      </w:pPr>
+      <w:bookmarkStart w:id="15" w:name="_Toc445113059"/>
+      <w:r>
+        <w:t>8.1 Notify User of Invalid Batch File</w:t>
+      </w:r>
+      <w:bookmarkEnd w:id="15"/>
+    </w:p>
+    <w:p>
+      <w:r>
+        <w:t>If the batch file is found to not conform to the required format, the manager will be notified that the batch file is invalid. Attempts will be made to notify the manager of what is wrong with the batch file—if such information is possible—otherwise the manager will only be notified that the batch file is invalid.</w:t>
+      </w:r>
+    </w:p>
+    <w:p>
+      <w:pPr>
+        <w:pStyle w:val="Heading1"/>
+      </w:pPr>
+      <w:bookmarkStart w:id="16" w:name="_Toc445113060"/>
+      <w:r>
+        <w:t>9.0 Assumptions/Business Rules including Non-Functional Requirements</w:t>
+      </w:r>
+      <w:bookmarkEnd w:id="16"/>
+    </w:p>
+    <w:p>
+      <w:pPr>
+        <w:pStyle w:val="ListParagraph"/>
+        <w:numPr>
+          <w:ilvl w:val="0"/>
+          <w:numId w:val="11"/>
+        </w:numPr>
+      </w:pPr>
+      <w:r>
+        <w:t>The manager is responsible for the creation or receiving of the batch files.</w:t>
+      </w:r>
+    </w:p>
+    <w:p>
+      <w:pPr>
+        <w:pStyle w:val="ListParagraph"/>
+        <w:numPr>
+          <w:ilvl w:val="0"/>
+          <w:numId w:val="11"/>
+        </w:numPr>
+      </w:pPr>
+      <w:r>
+        <w:t>Each batch files should be processed within 1 second, or provide a progress bar otherwise.</w:t>
+      </w:r>
+    </w:p>
+    <w:p/>
     <w:p>
       <w:pPr>
         <w:pStyle w:val="NoSpacing"/>
         <w:jc w:val="center"/>
       </w:pPr>
       <w:r>
-        <w:object w:dxaOrig="7756" w:dyaOrig="9825">
+        <w:object w:dxaOrig="9150" w:dyaOrig="11776">
           <v:shapetype id="_x0000_t75" coordsize="21600,21600" o:spt="75" o:preferrelative="t" path="m@4@5l@4@11@9@11@9@5xe" filled="f" stroked="f">
             <v:stroke joinstyle="miter"/>
             <v:formulas>
@@ -2181,10 +2406,10 @@
             <v:path o:extrusionok="f" gradientshapeok="t" o:connecttype="rect"/>
             <o:lock v:ext="edit" aspectratio="t"/>
           </v:shapetype>
-          <v:shape id="_x0000_i1025" type="#_x0000_t75" style="width:387.75pt;height:491.25pt" o:ole="">
+          <v:shape id="_x0000_i1045" type="#_x0000_t75" style="width:457.5pt;height:588.75pt" o:ole="">
             <v:imagedata r:id="rId8" o:title=""/>
           </v:shape>
-          <o:OLEObject Type="Embed" ProgID="Visio.Drawing.15" ShapeID="_x0000_i1025" DrawAspect="Content" ObjectID="_1518693487" r:id="rId9"/>
+          <o:OLEObject Type="Embed" ProgID="Visio.Drawing.15" ShapeID="_x0000_i1045" DrawAspect="Content" ObjectID="_1518855033" r:id="rId9"/>
         </w:object>
       </w:r>
     </w:p>
@@ -2193,194 +2418,32 @@
         <w:pStyle w:val="Caption"/>
         <w:jc w:val="center"/>
       </w:pPr>
-      <w:bookmarkStart w:id="12" w:name="_Toc444718283"/>
+      <w:bookmarkStart w:id="17" w:name="_Ref445112921"/>
+      <w:bookmarkStart w:id="18" w:name="_Ref445112933"/>
+      <w:bookmarkStart w:id="19" w:name="_Toc445113062"/>
       <w:r>
         <w:t xml:space="preserve">Diagram </w:t>
       </w:r>
-      <w:r>
-        <w:fldChar w:fldCharType="begin"/>
-      </w:r>
-      <w:r>
-        <w:instrText xml:space="preserve"> SEQ Diagram \* ARABIC </w:instrText>
-      </w:r>
-      <w:r>
-        <w:fldChar w:fldCharType="separate"/>
-      </w:r>
-      <w:r>
-        <w:rPr>
-          <w:noProof/>
-        </w:rPr>
-        <w:t>1</w:t>
-      </w:r>
-      <w:r>
-        <w:rPr>
-          <w:noProof/>
-        </w:rPr>
-        <w:fldChar w:fldCharType="end"/>
-      </w:r>
+      <w:fldSimple w:instr=" SEQ Diagram \* ARABIC ">
+        <w:r>
+          <w:rPr>
+            <w:noProof/>
+          </w:rPr>
+          <w:t>1</w:t>
+        </w:r>
+      </w:fldSimple>
       <w:r>
         <w:t>: Use Case Activity Diagram</w:t>
       </w:r>
-      <w:bookmarkEnd w:id="12"/>
-    </w:p>
-    <w:p>
-      <w:pPr>
-        <w:suppressAutoHyphens w:val="0"/>
-        <w:spacing w:after="160" w:line="259" w:lineRule="auto"/>
-        <w:jc w:val="left"/>
-        <w:textboxTightWrap w:val="none"/>
-        <w:rPr>
-          <w:rFonts w:ascii="Roboto Condensed" w:eastAsiaTheme="majorEastAsia" w:hAnsi="Roboto Condensed" w:cstheme="majorBidi"/>
-          <w:b/>
-          <w:sz w:val="32"/>
-          <w:szCs w:val="32"/>
-        </w:rPr>
-      </w:pPr>
-      <w:r>
-        <w:br w:type="page"/>
-      </w:r>
+      <w:bookmarkEnd w:id="17"/>
+      <w:bookmarkEnd w:id="18"/>
+      <w:bookmarkEnd w:id="19"/>
     </w:p>
     <w:p>
       <w:pPr>
         <w:pStyle w:val="Heading1"/>
       </w:pPr>
-      <w:bookmarkStart w:id="13" w:name="_Toc444718277"/>
-      <w:r>
-        <w:lastRenderedPageBreak/>
-        <w:t>7.</w:t>
-      </w:r>
-      <w:r>
-        <w:t>0</w:t>
-      </w:r>
-      <w:r>
-        <w:t xml:space="preserve"> Main/Basic Flow</w:t>
-      </w:r>
-      <w:r>
-        <w:t xml:space="preserve"> of Events</w:t>
-      </w:r>
-      <w:bookmarkEnd w:id="13"/>
-    </w:p>
-    <w:p>
-      <w:pPr>
-        <w:pStyle w:val="Heading2"/>
-      </w:pPr>
-      <w:bookmarkStart w:id="14" w:name="_Toc444718278"/>
-      <w:r>
-        <w:t xml:space="preserve">7.1 </w:t>
-      </w:r>
-      <w:r>
-        <w:t>Merge</w:t>
-      </w:r>
-      <w:r>
-        <w:t xml:space="preserve"> Valid Batch File</w:t>
-      </w:r>
-      <w:bookmarkEnd w:id="14"/>
-    </w:p>
-    <w:p>
-      <w:r>
-        <w:t>The manager loads a batch file from the computer’s local file system. The processor analyzes the batch file for format conformance. After the batch file has been confirmed to conform to the required format, the data within the batch file is merged with the database used by the software product.</w:t>
-      </w:r>
-    </w:p>
-    <w:p>
-      <w:pPr>
-        <w:pStyle w:val="Heading1"/>
-      </w:pPr>
-      <w:bookmarkStart w:id="15" w:name="_Toc444718279"/>
-      <w:r>
-        <w:t>8.</w:t>
-      </w:r>
-      <w:r>
-        <w:t>0</w:t>
-      </w:r>
-      <w:r>
-        <w:t xml:space="preserve"> Alternate/Exception Flow of Events</w:t>
-      </w:r>
-      <w:bookmarkEnd w:id="15"/>
-      <w:r>
-        <w:t xml:space="preserve"> </w:t>
-      </w:r>
-    </w:p>
-    <w:p>
-      <w:pPr>
-        <w:pStyle w:val="Heading2"/>
-      </w:pPr>
-      <w:bookmarkStart w:id="16" w:name="_Toc444718280"/>
-      <w:r>
-        <w:t xml:space="preserve">8.1 </w:t>
-      </w:r>
-      <w:r>
-        <w:t>Notify User of Invalid Batch File</w:t>
-      </w:r>
-      <w:bookmarkEnd w:id="16"/>
-    </w:p>
-    <w:p>
-      <w:r>
-        <w:t>If the batch file is found to not conform to the required format, the manager will be notified that the batch file is invalid. Attempts will be made to notify the manager of what is wrong with the batch file—if such information is possible—otherwise the manager will only be notified that the batch file is invalid.</w:t>
-      </w:r>
-    </w:p>
-    <w:p>
-      <w:pPr>
-        <w:pStyle w:val="Heading1"/>
-      </w:pPr>
-      <w:bookmarkStart w:id="17" w:name="_Toc444718281"/>
-      <w:r>
-        <w:t>9.</w:t>
-      </w:r>
-      <w:r>
-        <w:t>0</w:t>
-      </w:r>
-      <w:r>
-        <w:t xml:space="preserve"> Assumptions/Business Rules including Non-Functional Requirements</w:t>
-      </w:r>
-      <w:bookmarkEnd w:id="17"/>
-    </w:p>
-    <w:p>
-      <w:pPr>
-        <w:pStyle w:val="ListParagraph"/>
-        <w:numPr>
-          <w:ilvl w:val="0"/>
-          <w:numId w:val="11"/>
-        </w:numPr>
-      </w:pPr>
-      <w:r>
-        <w:t>The manager is responsible for the creation or receiving of the batch files.</w:t>
-      </w:r>
-    </w:p>
-    <w:p>
-      <w:pPr>
-        <w:pStyle w:val="ListParagraph"/>
-        <w:numPr>
-          <w:ilvl w:val="0"/>
-          <w:numId w:val="11"/>
-        </w:numPr>
-      </w:pPr>
-      <w:r>
-        <w:t>Each batch files should be processed within 1 second, or provide a progress bar otherwise.</w:t>
-      </w:r>
-    </w:p>
-    <w:p/>
-    <w:p>
-      <w:pPr>
-        <w:suppressAutoHyphens w:val="0"/>
-        <w:spacing w:after="160" w:line="259" w:lineRule="auto"/>
-        <w:jc w:val="left"/>
-        <w:textboxTightWrap w:val="none"/>
-        <w:rPr>
-          <w:rFonts w:ascii="Roboto Condensed" w:eastAsiaTheme="majorEastAsia" w:hAnsi="Roboto Condensed" w:cstheme="majorBidi"/>
-          <w:b/>
-          <w:sz w:val="32"/>
-          <w:szCs w:val="32"/>
-        </w:rPr>
-      </w:pPr>
-      <w:r>
-        <w:br w:type="page"/>
-      </w:r>
-    </w:p>
-    <w:p>
-      <w:pPr>
-        <w:pStyle w:val="Heading1"/>
-      </w:pPr>
-      <w:bookmarkStart w:id="18" w:name="_Toc444718282"/>
+      <w:bookmarkStart w:id="20" w:name="_Toc445113061"/>
       <w:r>
         <w:lastRenderedPageBreak/>
         <w:t>10.</w:t>
@@ -2391,7 +2454,7 @@
       <w:r>
         <w:t xml:space="preserve"> Use Case Specification Review and Signoff</w:t>
       </w:r>
-      <w:bookmarkEnd w:id="18"/>
+      <w:bookmarkEnd w:id="20"/>
     </w:p>
     <w:p>
       <w:r>
@@ -2629,14 +2692,14 @@
       <w:tblLook w:val="04A0" w:firstRow="1" w:lastRow="0" w:firstColumn="1" w:lastColumn="0" w:noHBand="0" w:noVBand="1"/>
     </w:tblPr>
     <w:tblGrid>
-      <w:gridCol w:w="4433"/>
-      <w:gridCol w:w="1214"/>
-      <w:gridCol w:w="4433"/>
+      <w:gridCol w:w="4032"/>
+      <w:gridCol w:w="2016"/>
+      <w:gridCol w:w="4032"/>
     </w:tblGrid>
     <w:tr>
       <w:tc>
         <w:tcPr>
-          <w:tcW w:w="2199" w:type="pct"/>
+          <w:tcW w:w="2000" w:type="pct"/>
         </w:tcPr>
         <w:p>
           <w:pPr>
@@ -2671,7 +2734,7 @@
       </w:tc>
       <w:tc>
         <w:tcPr>
-          <w:tcW w:w="602" w:type="pct"/>
+          <w:tcW w:w="1000" w:type="pct"/>
         </w:tcPr>
         <w:p>
           <w:pPr>
@@ -2717,7 +2780,7 @@
               <w:noProof/>
               <w:sz w:val="20"/>
             </w:rPr>
-            <w:t>7</w:t>
+            <w:t>6</w:t>
           </w:r>
           <w:r>
             <w:rPr>
@@ -2787,7 +2850,7 @@
       </w:tc>
       <w:tc>
         <w:tcPr>
-          <w:tcW w:w="2199" w:type="pct"/>
+          <w:tcW w:w="2000" w:type="pct"/>
         </w:tcPr>
         <w:p>
           <w:pPr>
@@ -2860,7 +2923,7 @@
               <w:b/>
               <w:noProof/>
             </w:rPr>
-            <w:t>2016-03-02</w:t>
+            <w:t>2016-03-07</w:t>
           </w:r>
           <w:r>
             <w:rPr>
@@ -2901,7 +2964,7 @@
                 <w:rPr>
                   <w:b/>
                 </w:rPr>
-                <w:t>1.0</w:t>
+                <w:t>1.1</w:t>
               </w:r>
             </w:sdtContent>
           </w:sdt>
@@ -2934,9 +2997,9 @@
       <w:tblLook w:val="04A0" w:firstRow="1" w:lastRow="0" w:firstColumn="1" w:lastColumn="0" w:noHBand="0" w:noVBand="1"/>
     </w:tblPr>
     <w:tblGrid>
-      <w:gridCol w:w="4433"/>
-      <w:gridCol w:w="1214"/>
-      <w:gridCol w:w="4433"/>
+      <w:gridCol w:w="4384"/>
+      <w:gridCol w:w="1312"/>
+      <w:gridCol w:w="4384"/>
     </w:tblGrid>
     <w:tr>
       <w:tc>
@@ -3148,7 +3211,7 @@
               <w:b/>
               <w:noProof/>
             </w:rPr>
-            <w:t>2016-03-02</w:t>
+            <w:t>2016-03-07</w:t>
           </w:r>
           <w:r>
             <w:rPr>
@@ -3189,7 +3252,7 @@
                 <w:rPr>
                   <w:b/>
                 </w:rPr>
-                <w:t>1.0</w:t>
+                <w:t>1.1</w:t>
               </w:r>
             </w:sdtContent>
           </w:sdt>
@@ -5276,6 +5339,7 @@
     <w:rsidRoot w:val="00394493"/>
     <w:rsid w:val="00394493"/>
     <w:rsid w:val="00395B85"/>
+    <w:rsid w:val="00402C27"/>
     <w:rsid w:val="00750A1F"/>
     <w:rsid w:val="009C026C"/>
   </w:rsids>
@@ -6021,7 +6085,7 @@
 </file>
 
 <file path=customXml/itemProps1.xml><?xml version="1.0" encoding="utf-8"?>
-<ds:datastoreItem xmlns:ds="http://schemas.openxmlformats.org/officeDocument/2006/customXml" ds:itemID="{E4FF5745-332C-48A9-AE62-6EF55DC86F95}">
+<ds:datastoreItem xmlns:ds="http://schemas.openxmlformats.org/officeDocument/2006/customXml" ds:itemID="{78795EDF-AD5F-418D-B2AF-165D1BABDA35}">
   <ds:schemaRefs>
     <ds:schemaRef ds:uri="http://schemas.openxmlformats.org/officeDocument/2006/bibliography"/>
   </ds:schemaRefs>

</xml_diff>